<commit_message>
q1 algorithm now fixed; need to finish proof
</commit_message>
<xml_diff>
--- a/HW CS 4820/HW7/q1_HW7.docx
+++ b/HW CS 4820/HW7/q1_HW7.docx
@@ -9,7 +9,13 @@
         </w:rPr>
       </w:pPr>
       <w:r>
-        <w:t>First, we will talk about the decision version of the SAT problem</w:t>
+        <w:t xml:space="preserve">First, we will talk about </w:t>
+      </w:r>
+      <w:r>
+        <w:t>a</w:t>
+      </w:r>
+      <w:r>
+        <w:t xml:space="preserve"> version of the SAT problem</w:t>
       </w:r>
       <w:r>
         <w:t xml:space="preserve"> and prove it is NP-complete</w:t>
@@ -18,7 +24,13 @@
         <w:t xml:space="preserve">. </w:t>
       </w:r>
       <w:r>
-        <w:t xml:space="preserve">In the decision version, there are two inputs: </w:t>
+        <w:t xml:space="preserve">In </w:t>
+      </w:r>
+      <w:r>
+        <w:t xml:space="preserve">this </w:t>
+      </w:r>
+      <w:r>
+        <w:t xml:space="preserve">version, there are two inputs: </w:t>
       </w:r>
       <w:r>
         <w:t xml:space="preserve">an SAT formula and an integer </w:t>
@@ -109,7 +121,7 @@
         <w:rPr>
           <w:rFonts w:eastAsiaTheme="minorEastAsia"/>
         </w:rPr>
-        <w:t xml:space="preserve">ed to this decision version by </w:t>
+        <w:t xml:space="preserve">ed to this version by </w:t>
       </w:r>
       <w:r>
         <w:rPr>
@@ -143,6 +155,25 @@
         </w:rPr>
         <w:t>.</w:t>
       </w:r>
+      <w:r>
+        <w:rPr>
+          <w:rFonts w:eastAsiaTheme="minorEastAsia"/>
+        </w:rPr>
+        <w:t xml:space="preserve"> Let’s call this version of SAT </w:t>
+      </w:r>
+      <w:r>
+        <w:rPr>
+          <w:rFonts w:eastAsiaTheme="minorEastAsia"/>
+          <w:b/>
+        </w:rPr>
+        <w:t>#SAT</w:t>
+      </w:r>
+      <w:r>
+        <w:rPr>
+          <w:rFonts w:eastAsiaTheme="minorEastAsia"/>
+        </w:rPr>
+        <w:t>.</w:t>
+      </w:r>
     </w:p>
     <w:p>
       <w:pPr>
@@ -161,7 +192,19 @@
         <w:rPr>
           <w:rFonts w:eastAsiaTheme="minorEastAsia"/>
         </w:rPr>
-        <w:t xml:space="preserve">Now that we’ve shown the decision version of the SAT is NP-complete, we will use it to show </w:t>
+        <w:t xml:space="preserve">Now that we’ve shown </w:t>
+      </w:r>
+      <w:r>
+        <w:rPr>
+          <w:rFonts w:eastAsiaTheme="minorEastAsia"/>
+        </w:rPr>
+        <w:t>#SAT</w:t>
+      </w:r>
+      <w:r>
+        <w:rPr>
+          <w:rFonts w:eastAsiaTheme="minorEastAsia"/>
+        </w:rPr>
+        <w:t xml:space="preserve"> is NP-complete, we will use it to show </w:t>
       </w:r>
       <w:r>
         <w:rPr>
@@ -185,7 +228,19 @@
         <w:rPr>
           <w:rFonts w:eastAsiaTheme="minorEastAsia"/>
         </w:rPr>
-        <w:t>a given solution is easily verified in polynomial time (same reason as given above); and Monotone SAT is NP-hard because we can reduce decision SAT to Monotone SAT in polynomial time:</w:t>
+        <w:t xml:space="preserve">a given solution is easily verified in polynomial time (same reason as given above); and Monotone SAT is NP-hard because we can reduce </w:t>
+      </w:r>
+      <w:r>
+        <w:rPr>
+          <w:rFonts w:eastAsiaTheme="minorEastAsia"/>
+        </w:rPr>
+        <w:t>#SAT</w:t>
+      </w:r>
+      <w:r>
+        <w:rPr>
+          <w:rFonts w:eastAsiaTheme="minorEastAsia"/>
+        </w:rPr>
+        <w:t xml:space="preserve"> to Monotone SAT in polynomial time:</w:t>
       </w:r>
     </w:p>
     <w:p>
@@ -225,19 +280,37 @@
         <w:rPr>
           <w:rFonts w:eastAsiaTheme="minorEastAsia"/>
         </w:rPr>
-        <w:t>ven a decision</w:t>
-      </w:r>
-      <w:r>
-        <w:rPr>
-          <w:rFonts w:eastAsiaTheme="minorEastAsia"/>
-        </w:rPr>
-        <w:t xml:space="preserve"> SAT problem</w:t>
-      </w:r>
-      <w:r>
-        <w:rPr>
-          <w:rFonts w:eastAsiaTheme="minorEastAsia"/>
-        </w:rPr>
-        <w:t xml:space="preserve"> with its two inputs of a formula and a </w:t>
+        <w:t xml:space="preserve">ven a </w:t>
+      </w:r>
+      <w:r>
+        <w:rPr>
+          <w:rFonts w:eastAsiaTheme="minorEastAsia"/>
+        </w:rPr>
+        <w:t>#</w:t>
+      </w:r>
+      <w:r>
+        <w:rPr>
+          <w:rFonts w:eastAsiaTheme="minorEastAsia"/>
+        </w:rPr>
+        <w:t>SAT problem</w:t>
+      </w:r>
+      <w:r>
+        <w:rPr>
+          <w:rFonts w:eastAsiaTheme="minorEastAsia"/>
+        </w:rPr>
+        <w:t xml:space="preserve"> with i</w:t>
+      </w:r>
+      <w:r>
+        <w:rPr>
+          <w:rFonts w:eastAsiaTheme="minorEastAsia"/>
+        </w:rPr>
+        <w:t>ts two inputs of a formula and</w:t>
+      </w:r>
+      <w:r>
+        <w:rPr>
+          <w:rFonts w:eastAsiaTheme="minorEastAsia"/>
+        </w:rPr>
+        <w:t xml:space="preserve"> </w:t>
       </w:r>
       <m:oMath>
         <m:r>
@@ -356,13 +429,97 @@
         <w:rPr>
           <w:rFonts w:eastAsiaTheme="minorEastAsia"/>
         </w:rPr>
-        <w:t>, which is not negated.</w:t>
-      </w:r>
-      <w:r>
-        <w:rPr>
-          <w:rFonts w:eastAsiaTheme="minorEastAsia"/>
-        </w:rPr>
-        <w:t xml:space="preserve"> Run the imaginary Monotone SAT code on this new formula with</w:t>
+        <w:t xml:space="preserve">, which is not negated, and insert a </w:t>
+      </w:r>
+      <w:r>
+        <w:rPr>
+          <w:rFonts w:eastAsiaTheme="minorEastAsia"/>
+        </w:rPr>
+        <w:t xml:space="preserve">clause </w:t>
+      </w:r>
+      <m:oMath>
+        <m:r>
+          <w:rPr>
+            <w:rFonts w:ascii="Cambria Math" w:eastAsiaTheme="minorEastAsia" w:hAnsi="Cambria Math"/>
+          </w:rPr>
+          <m:t>(</m:t>
+        </m:r>
+        <m:sSub>
+          <m:sSubPr>
+            <m:ctrlPr>
+              <w:rPr>
+                <w:rFonts w:ascii="Cambria Math" w:eastAsiaTheme="minorEastAsia" w:hAnsi="Cambria Math"/>
+                <w:i/>
+              </w:rPr>
+            </m:ctrlPr>
+          </m:sSubPr>
+          <m:e>
+            <m:r>
+              <w:rPr>
+                <w:rFonts w:ascii="Cambria Math" w:eastAsiaTheme="minorEastAsia" w:hAnsi="Cambria Math"/>
+              </w:rPr>
+              <m:t>x</m:t>
+            </m:r>
+          </m:e>
+          <m:sub>
+            <m:r>
+              <w:rPr>
+                <w:rFonts w:ascii="Cambria Math" w:eastAsiaTheme="minorEastAsia" w:hAnsi="Cambria Math"/>
+              </w:rPr>
+              <m:t>i</m:t>
+            </m:r>
+          </m:sub>
+        </m:sSub>
+        <m:r>
+          <w:rPr>
+            <w:rFonts w:ascii="Cambria Math" w:eastAsiaTheme="minorEastAsia" w:hAnsi="Cambria Math"/>
+          </w:rPr>
+          <m:t>∨</m:t>
+        </m:r>
+        <m:sSub>
+          <m:sSubPr>
+            <m:ctrlPr>
+              <w:rPr>
+                <w:rFonts w:ascii="Cambria Math" w:eastAsiaTheme="minorEastAsia" w:hAnsi="Cambria Math"/>
+                <w:i/>
+              </w:rPr>
+            </m:ctrlPr>
+          </m:sSubPr>
+          <m:e>
+            <m:r>
+              <w:rPr>
+                <w:rFonts w:ascii="Cambria Math" w:eastAsiaTheme="minorEastAsia" w:hAnsi="Cambria Math"/>
+              </w:rPr>
+              <m:t>y</m:t>
+            </m:r>
+          </m:e>
+          <m:sub>
+            <m:r>
+              <w:rPr>
+                <w:rFonts w:ascii="Cambria Math" w:eastAsiaTheme="minorEastAsia" w:hAnsi="Cambria Math"/>
+              </w:rPr>
+              <m:t>i</m:t>
+            </m:r>
+          </m:sub>
+        </m:sSub>
+        <m:r>
+          <w:rPr>
+            <w:rFonts w:ascii="Cambria Math" w:eastAsiaTheme="minorEastAsia" w:hAnsi="Cambria Math"/>
+          </w:rPr>
+          <m:t>)</m:t>
+        </m:r>
+      </m:oMath>
+      <w:r>
+        <w:rPr>
+          <w:rFonts w:eastAsiaTheme="minorEastAsia"/>
+        </w:rPr>
+        <w:t xml:space="preserve">. </w:t>
+      </w:r>
+      <w:r>
+        <w:rPr>
+          <w:rFonts w:eastAsiaTheme="minorEastAsia"/>
+        </w:rPr>
+        <w:t>Run the imaginary Monotone SAT code on this new formula with</w:t>
       </w:r>
       <w:r>
         <w:rPr>
@@ -394,7 +551,13 @@
         <w:rPr>
           <w:rFonts w:eastAsiaTheme="minorEastAsia"/>
         </w:rPr>
-        <w:t>the decision SAT problem.</w:t>
+        <w:t>#SAT</w:t>
+      </w:r>
+      <w:r>
+        <w:rPr>
+          <w:rFonts w:eastAsiaTheme="minorEastAsia"/>
+        </w:rPr>
+        <w:t>.</w:t>
       </w:r>
       <w:r>
         <w:rPr>
@@ -1190,6 +1353,228 @@
             <w:rPr>
               <w:rFonts w:ascii="Cambria Math" w:eastAsiaTheme="minorEastAsia" w:hAnsi="Cambria Math"/>
             </w:rPr>
+            <m:t>∧</m:t>
+          </m:r>
+          <m:d>
+            <m:dPr>
+              <m:ctrlPr>
+                <w:rPr>
+                  <w:rFonts w:ascii="Cambria Math" w:eastAsiaTheme="minorEastAsia" w:hAnsi="Cambria Math"/>
+                  <w:i/>
+                </w:rPr>
+              </m:ctrlPr>
+            </m:dPr>
+            <m:e>
+              <m:sSub>
+                <m:sSubPr>
+                  <m:ctrlPr>
+                    <w:rPr>
+                      <w:rFonts w:ascii="Cambria Math" w:eastAsiaTheme="minorEastAsia" w:hAnsi="Cambria Math"/>
+                      <w:i/>
+                    </w:rPr>
+                  </m:ctrlPr>
+                </m:sSubPr>
+                <m:e>
+                  <m:r>
+                    <w:rPr>
+                      <w:rFonts w:ascii="Cambria Math" w:eastAsiaTheme="minorEastAsia" w:hAnsi="Cambria Math"/>
+                    </w:rPr>
+                    <m:t>x</m:t>
+                  </m:r>
+                </m:e>
+                <m:sub>
+                  <m:r>
+                    <w:rPr>
+                      <w:rFonts w:ascii="Cambria Math" w:eastAsiaTheme="minorEastAsia" w:hAnsi="Cambria Math"/>
+                    </w:rPr>
+                    <m:t>1</m:t>
+                  </m:r>
+                </m:sub>
+              </m:sSub>
+              <m:r>
+                <w:rPr>
+                  <w:rFonts w:ascii="Cambria Math" w:eastAsiaTheme="minorEastAsia" w:hAnsi="Cambria Math"/>
+                </w:rPr>
+                <m:t>∨</m:t>
+              </m:r>
+              <m:sSub>
+                <m:sSubPr>
+                  <m:ctrlPr>
+                    <w:rPr>
+                      <w:rFonts w:ascii="Cambria Math" w:eastAsiaTheme="minorEastAsia" w:hAnsi="Cambria Math"/>
+                      <w:i/>
+                    </w:rPr>
+                  </m:ctrlPr>
+                </m:sSubPr>
+                <m:e>
+                  <m:r>
+                    <w:rPr>
+                      <w:rFonts w:ascii="Cambria Math" w:eastAsiaTheme="minorEastAsia" w:hAnsi="Cambria Math"/>
+                    </w:rPr>
+                    <m:t>y</m:t>
+                  </m:r>
+                </m:e>
+                <m:sub>
+                  <m:r>
+                    <w:rPr>
+                      <w:rFonts w:ascii="Cambria Math" w:eastAsiaTheme="minorEastAsia" w:hAnsi="Cambria Math"/>
+                    </w:rPr>
+                    <m:t>1</m:t>
+                  </m:r>
+                </m:sub>
+              </m:sSub>
+            </m:e>
+          </m:d>
+          <m:r>
+            <w:rPr>
+              <w:rFonts w:ascii="Cambria Math" w:eastAsiaTheme="minorEastAsia" w:hAnsi="Cambria Math"/>
+            </w:rPr>
+            <m:t>∧</m:t>
+          </m:r>
+          <m:d>
+            <m:dPr>
+              <m:ctrlPr>
+                <w:rPr>
+                  <w:rFonts w:ascii="Cambria Math" w:eastAsiaTheme="minorEastAsia" w:hAnsi="Cambria Math"/>
+                  <w:i/>
+                </w:rPr>
+              </m:ctrlPr>
+            </m:dPr>
+            <m:e>
+              <m:sSub>
+                <m:sSubPr>
+                  <m:ctrlPr>
+                    <w:rPr>
+                      <w:rFonts w:ascii="Cambria Math" w:eastAsiaTheme="minorEastAsia" w:hAnsi="Cambria Math"/>
+                      <w:i/>
+                    </w:rPr>
+                  </m:ctrlPr>
+                </m:sSubPr>
+                <m:e>
+                  <m:r>
+                    <w:rPr>
+                      <w:rFonts w:ascii="Cambria Math" w:eastAsiaTheme="minorEastAsia" w:hAnsi="Cambria Math"/>
+                    </w:rPr>
+                    <m:t>x</m:t>
+                  </m:r>
+                </m:e>
+                <m:sub>
+                  <m:r>
+                    <w:rPr>
+                      <w:rFonts w:ascii="Cambria Math" w:eastAsiaTheme="minorEastAsia" w:hAnsi="Cambria Math"/>
+                    </w:rPr>
+                    <m:t>2</m:t>
+                  </m:r>
+                </m:sub>
+              </m:sSub>
+              <m:r>
+                <w:rPr>
+                  <w:rFonts w:ascii="Cambria Math" w:eastAsiaTheme="minorEastAsia" w:hAnsi="Cambria Math"/>
+                </w:rPr>
+                <m:t>∨</m:t>
+              </m:r>
+              <m:sSub>
+                <m:sSubPr>
+                  <m:ctrlPr>
+                    <w:rPr>
+                      <w:rFonts w:ascii="Cambria Math" w:eastAsiaTheme="minorEastAsia" w:hAnsi="Cambria Math"/>
+                      <w:i/>
+                    </w:rPr>
+                  </m:ctrlPr>
+                </m:sSubPr>
+                <m:e>
+                  <m:r>
+                    <w:rPr>
+                      <w:rFonts w:ascii="Cambria Math" w:eastAsiaTheme="minorEastAsia" w:hAnsi="Cambria Math"/>
+                    </w:rPr>
+                    <m:t>y</m:t>
+                  </m:r>
+                </m:e>
+                <m:sub>
+                  <m:r>
+                    <w:rPr>
+                      <w:rFonts w:ascii="Cambria Math" w:eastAsiaTheme="minorEastAsia" w:hAnsi="Cambria Math"/>
+                    </w:rPr>
+                    <m:t>2</m:t>
+                  </m:r>
+                </m:sub>
+              </m:sSub>
+            </m:e>
+          </m:d>
+          <m:r>
+            <w:rPr>
+              <w:rFonts w:ascii="Cambria Math" w:eastAsiaTheme="minorEastAsia" w:hAnsi="Cambria Math"/>
+            </w:rPr>
+            <m:t>∧(</m:t>
+          </m:r>
+          <m:sSub>
+            <m:sSubPr>
+              <m:ctrlPr>
+                <w:rPr>
+                  <w:rFonts w:ascii="Cambria Math" w:eastAsiaTheme="minorEastAsia" w:hAnsi="Cambria Math"/>
+                  <w:i/>
+                </w:rPr>
+              </m:ctrlPr>
+            </m:sSubPr>
+            <m:e>
+              <m:r>
+                <w:rPr>
+                  <w:rFonts w:ascii="Cambria Math" w:eastAsiaTheme="minorEastAsia" w:hAnsi="Cambria Math"/>
+                </w:rPr>
+                <m:t>x</m:t>
+              </m:r>
+            </m:e>
+            <m:sub>
+              <m:r>
+                <w:rPr>
+                  <w:rFonts w:ascii="Cambria Math" w:eastAsiaTheme="minorEastAsia" w:hAnsi="Cambria Math"/>
+                </w:rPr>
+                <m:t>3</m:t>
+              </m:r>
+            </m:sub>
+          </m:sSub>
+          <m:r>
+            <w:rPr>
+              <w:rFonts w:ascii="Cambria Math" w:eastAsiaTheme="minorEastAsia" w:hAnsi="Cambria Math"/>
+            </w:rPr>
+            <m:t>∨</m:t>
+          </m:r>
+          <m:sSub>
+            <m:sSubPr>
+              <m:ctrlPr>
+                <w:rPr>
+                  <w:rFonts w:ascii="Cambria Math" w:eastAsiaTheme="minorEastAsia" w:hAnsi="Cambria Math"/>
+                  <w:i/>
+                </w:rPr>
+              </m:ctrlPr>
+            </m:sSubPr>
+            <m:e>
+              <m:r>
+                <w:rPr>
+                  <w:rFonts w:ascii="Cambria Math" w:eastAsiaTheme="minorEastAsia" w:hAnsi="Cambria Math"/>
+                </w:rPr>
+                <m:t>y</m:t>
+              </m:r>
+            </m:e>
+            <m:sub>
+              <m:r>
+                <w:rPr>
+                  <w:rFonts w:ascii="Cambria Math" w:eastAsiaTheme="minorEastAsia" w:hAnsi="Cambria Math"/>
+                </w:rPr>
+                <m:t>3</m:t>
+              </m:r>
+            </m:sub>
+          </m:sSub>
+          <m:r>
+            <w:rPr>
+              <w:rFonts w:ascii="Cambria Math" w:eastAsiaTheme="minorEastAsia" w:hAnsi="Cambria Math"/>
+            </w:rPr>
+            <m:t>)</m:t>
+          </m:r>
+          <m:r>
+            <w:rPr>
+              <w:rFonts w:ascii="Cambria Math" w:eastAsiaTheme="minorEastAsia" w:hAnsi="Cambria Math"/>
+            </w:rPr>
             <m:t>,</m:t>
           </m:r>
           <m:r>
@@ -1273,17 +1658,135 @@
       </w:r>
     </w:p>
     <w:p>
+      <w:pPr>
+        <w:rPr>
+          <w:rFonts w:eastAsiaTheme="minorEastAsia"/>
+        </w:rPr>
+      </w:pPr>
+      <w:r>
+        <w:rPr>
+          <w:rFonts w:eastAsiaTheme="minorEastAsia"/>
+        </w:rPr>
+        <w:t xml:space="preserve">We want to prove that </w:t>
+      </w:r>
+      <w:r>
+        <w:rPr>
+          <w:rFonts w:eastAsiaTheme="minorEastAsia"/>
+        </w:rPr>
+        <w:t>the answer to #SAT(formula, k) is always the answer to MonotoneSAT(formula’, k)</w:t>
+      </w:r>
+      <w:r>
+        <w:rPr>
+          <w:rFonts w:eastAsiaTheme="minorEastAsia"/>
+        </w:rPr>
+        <w:t xml:space="preserve">, where </w:t>
+      </w:r>
+      <m:oMath>
+        <m:r>
+          <w:rPr>
+            <w:rFonts w:ascii="Cambria Math" w:eastAsiaTheme="minorEastAsia" w:hAnsi="Cambria Math"/>
+          </w:rPr>
+          <m:t>formula’</m:t>
+        </m:r>
+      </m:oMath>
+      <w:r>
+        <w:rPr>
+          <w:rFonts w:eastAsiaTheme="minorEastAsia"/>
+        </w:rPr>
+        <w:t xml:space="preserve"> is the transformed </w:t>
+      </w:r>
+      <m:oMath>
+        <m:r>
+          <w:rPr>
+            <w:rFonts w:ascii="Cambria Math" w:eastAsiaTheme="minorEastAsia" w:hAnsi="Cambria Math"/>
+          </w:rPr>
+          <m:t>formula</m:t>
+        </m:r>
+      </m:oMath>
+      <w:r>
+        <w:rPr>
+          <w:rFonts w:eastAsiaTheme="minorEastAsia"/>
+        </w:rPr>
+        <w:t xml:space="preserve"> using our algorithm above.</w:t>
+      </w:r>
+    </w:p>
+    <w:p/>
+    <w:p>
+      <w:r>
+        <w:t>Suppose MonotoneSAT(formula’, k)</w:t>
+      </w:r>
+      <w:r>
+        <w:t xml:space="preserve"> returns yes, then that means by setting at most k variables in </w:t>
+      </w:r>
+      <m:oMath>
+        <m:r>
+          <w:rPr>
+            <w:rFonts w:ascii="Cambria Math" w:hAnsi="Cambria Math"/>
+          </w:rPr>
+          <m:t>formula'</m:t>
+        </m:r>
+      </m:oMath>
+      <w:r>
+        <w:rPr>
+          <w:rFonts w:eastAsiaTheme="minorEastAsia"/>
+        </w:rPr>
+        <w:t xml:space="preserve"> </w:t>
+      </w:r>
+      <w:r>
+        <w:rPr>
+          <w:rFonts w:eastAsiaTheme="minorEastAsia"/>
+        </w:rPr>
+        <w:t xml:space="preserve">to true. </w:t>
+      </w:r>
+      <w:r>
+        <w:rPr>
+          <w:rFonts w:eastAsiaTheme="minorEastAsia"/>
+        </w:rPr>
+        <w:t xml:space="preserve">Each variable in </w:t>
+      </w:r>
+      <m:oMath>
+        <m:r>
+          <w:rPr>
+            <w:rFonts w:ascii="Cambria Math" w:eastAsiaTheme="minorEastAsia" w:hAnsi="Cambria Math"/>
+          </w:rPr>
+          <m:t>formula'</m:t>
+        </m:r>
+      </m:oMath>
+      <w:r>
+        <w:rPr>
+          <w:rFonts w:eastAsiaTheme="minorEastAsia"/>
+        </w:rPr>
+        <w:t xml:space="preserve"> has a corresponding variable in </w:t>
+      </w:r>
+      <m:oMath>
+        <m:r>
+          <w:rPr>
+            <w:rFonts w:ascii="Cambria Math" w:eastAsiaTheme="minorEastAsia" w:hAnsi="Cambria Math"/>
+          </w:rPr>
+          <m:t>formula</m:t>
+        </m:r>
+      </m:oMath>
+      <w:r>
+        <w:rPr>
+          <w:rFonts w:eastAsiaTheme="minorEastAsia"/>
+        </w:rPr>
+        <w:t>.</w:t>
+      </w:r>
+      <w:r>
+        <w:rPr>
+          <w:rFonts w:eastAsiaTheme="minorEastAsia"/>
+        </w:rPr>
+        <w:t xml:space="preserve"> </w:t>
+      </w:r>
       <w:bookmarkStart w:id="0" w:name="_GoBack"/>
       <w:bookmarkEnd w:id="0"/>
+      <w:r>
+        <w:rPr>
+          <w:rFonts w:eastAsiaTheme="minorEastAsia"/>
+        </w:rPr>
+        <w:t xml:space="preserve"> </w:t>
+      </w:r>
     </w:p>
-    <w:p>
-      <w:pPr>
-        <w:rPr>
-          <w:rFonts w:eastAsiaTheme="minorEastAsia"/>
-        </w:rPr>
-      </w:pPr>
-    </w:p>
-    <w:p/>
     <w:sectPr>
       <w:pgSz w:w="12240" w:h="15840"/>
       <w:pgMar w:top="1440" w:right="1440" w:bottom="1440" w:left="1440" w:header="720" w:footer="720" w:gutter="0"/>
@@ -1292,6 +1795,100 @@
     </w:sectPr>
   </w:body>
 </w:document>
+</file>
+
+<file path=word/numbering.xml><?xml version="1.0" encoding="utf-8"?>
+<w:numbering xmlns:wpc="http://schemas.microsoft.com/office/word/2010/wordprocessingCanvas" xmlns:cx="http://schemas.microsoft.com/office/drawing/2014/chartex" xmlns:cx1="http://schemas.microsoft.com/office/drawing/2015/9/8/chartex" xmlns:cx2="http://schemas.microsoft.com/office/drawing/2015/10/21/chartex" xmlns:cx3="http://schemas.microsoft.com/office/drawing/2016/5/9/chartex" xmlns:cx4="http://schemas.microsoft.com/office/drawing/2016/5/10/chartex" xmlns:cx5="http://schemas.microsoft.com/office/drawing/2016/5/11/chartex" xmlns:cx6="http://schemas.microsoft.com/office/drawing/2016/5/12/chartex" xmlns:cx7="http://schemas.microsoft.com/office/drawing/2016/5/13/chartex" xmlns:cx8="http://schemas.microsoft.com/office/drawing/2016/5/14/chartex" xmlns:mc="http://schemas.openxmlformats.org/markup-compatibility/2006" xmlns:aink="http://schemas.microsoft.com/office/drawing/2016/ink" xmlns:am3d="http://schemas.microsoft.com/office/drawing/2017/model3d" xmlns:o="urn:schemas-microsoft-com:office:office" xmlns:r="http://schemas.openxmlformats.org/officeDocument/2006/relationships" xmlns:m="http://schemas.openxmlformats.org/officeDocument/2006/math" xmlns:v="urn:schemas-microsoft-com:vml" xmlns:wp14="http://schemas.microsoft.com/office/word/2010/wordprocessingDrawing" xmlns:wp="http://schemas.openxmlformats.org/drawingml/2006/wordprocessingDrawing" xmlns:w10="urn:schemas-microsoft-com:office:word" xmlns:w="http://schemas.openxmlformats.org/wordprocessingml/2006/main" xmlns:w14="http://schemas.microsoft.com/office/word/2010/wordml" xmlns:w15="http://schemas.microsoft.com/office/word/2012/wordml" xmlns:w16cid="http://schemas.microsoft.com/office/word/2016/wordml/cid" xmlns:w16se="http://schemas.microsoft.com/office/word/2015/wordml/symex" xmlns:wpg="http://schemas.microsoft.com/office/word/2010/wordprocessingGroup" xmlns:wpi="http://schemas.microsoft.com/office/word/2010/wordprocessingInk" xmlns:wne="http://schemas.microsoft.com/office/word/2006/wordml" xmlns:wps="http://schemas.microsoft.com/office/word/2010/wordprocessingShape" mc:Ignorable="w14 w15 w16se w16cid wp14">
+  <w:abstractNum w:abstractNumId="0" w15:restartNumberingAfterBreak="0">
+    <w:nsid w:val="53AD6572"/>
+    <w:multiLevelType w:val="hybridMultilevel"/>
+    <w:tmpl w:val="37D2F118"/>
+    <w:lvl w:ilvl="0" w:tplc="0409000F">
+      <w:start w:val="1"/>
+      <w:numFmt w:val="decimal"/>
+      <w:lvlText w:val="%1."/>
+      <w:lvlJc w:val="left"/>
+      <w:pPr>
+        <w:ind w:left="720" w:hanging="360"/>
+      </w:pPr>
+    </w:lvl>
+    <w:lvl w:ilvl="1" w:tplc="04090019" w:tentative="1">
+      <w:start w:val="1"/>
+      <w:numFmt w:val="lowerLetter"/>
+      <w:lvlText w:val="%2."/>
+      <w:lvlJc w:val="left"/>
+      <w:pPr>
+        <w:ind w:left="1440" w:hanging="360"/>
+      </w:pPr>
+    </w:lvl>
+    <w:lvl w:ilvl="2" w:tplc="0409001B" w:tentative="1">
+      <w:start w:val="1"/>
+      <w:numFmt w:val="lowerRoman"/>
+      <w:lvlText w:val="%3."/>
+      <w:lvlJc w:val="right"/>
+      <w:pPr>
+        <w:ind w:left="2160" w:hanging="180"/>
+      </w:pPr>
+    </w:lvl>
+    <w:lvl w:ilvl="3" w:tplc="0409000F" w:tentative="1">
+      <w:start w:val="1"/>
+      <w:numFmt w:val="decimal"/>
+      <w:lvlText w:val="%4."/>
+      <w:lvlJc w:val="left"/>
+      <w:pPr>
+        <w:ind w:left="2880" w:hanging="360"/>
+      </w:pPr>
+    </w:lvl>
+    <w:lvl w:ilvl="4" w:tplc="04090019" w:tentative="1">
+      <w:start w:val="1"/>
+      <w:numFmt w:val="lowerLetter"/>
+      <w:lvlText w:val="%5."/>
+      <w:lvlJc w:val="left"/>
+      <w:pPr>
+        <w:ind w:left="3600" w:hanging="360"/>
+      </w:pPr>
+    </w:lvl>
+    <w:lvl w:ilvl="5" w:tplc="0409001B" w:tentative="1">
+      <w:start w:val="1"/>
+      <w:numFmt w:val="lowerRoman"/>
+      <w:lvlText w:val="%6."/>
+      <w:lvlJc w:val="right"/>
+      <w:pPr>
+        <w:ind w:left="4320" w:hanging="180"/>
+      </w:pPr>
+    </w:lvl>
+    <w:lvl w:ilvl="6" w:tplc="0409000F" w:tentative="1">
+      <w:start w:val="1"/>
+      <w:numFmt w:val="decimal"/>
+      <w:lvlText w:val="%7."/>
+      <w:lvlJc w:val="left"/>
+      <w:pPr>
+        <w:ind w:left="5040" w:hanging="360"/>
+      </w:pPr>
+    </w:lvl>
+    <w:lvl w:ilvl="7" w:tplc="04090019" w:tentative="1">
+      <w:start w:val="1"/>
+      <w:numFmt w:val="lowerLetter"/>
+      <w:lvlText w:val="%8."/>
+      <w:lvlJc w:val="left"/>
+      <w:pPr>
+        <w:ind w:left="5760" w:hanging="360"/>
+      </w:pPr>
+    </w:lvl>
+    <w:lvl w:ilvl="8" w:tplc="0409001B" w:tentative="1">
+      <w:start w:val="1"/>
+      <w:numFmt w:val="lowerRoman"/>
+      <w:lvlText w:val="%9."/>
+      <w:lvlJc w:val="right"/>
+      <w:pPr>
+        <w:ind w:left="6480" w:hanging="180"/>
+      </w:pPr>
+    </w:lvl>
+  </w:abstractNum>
+  <w:num w:numId="1">
+    <w:abstractNumId w:val="0"/>
+  </w:num>
+</w:numbering>
 </file>
 
 <file path=word/styles.xml><?xml version="1.0" encoding="utf-8"?>
@@ -1709,6 +2306,28 @@
       <w:szCs w:val="32"/>
     </w:rPr>
   </w:style>
+  <w:style w:type="paragraph" w:styleId="Heading2">
+    <w:name w:val="heading 2"/>
+    <w:basedOn w:val="Normal"/>
+    <w:next w:val="Normal"/>
+    <w:link w:val="Heading2Char"/>
+    <w:uiPriority w:val="9"/>
+    <w:unhideWhenUsed/>
+    <w:qFormat/>
+    <w:rsid w:val="00B628BE"/>
+    <w:pPr>
+      <w:keepNext/>
+      <w:keepLines/>
+      <w:spacing w:before="40"/>
+      <w:outlineLvl w:val="1"/>
+    </w:pPr>
+    <w:rPr>
+      <w:rFonts w:asciiTheme="majorHAnsi" w:eastAsiaTheme="majorEastAsia" w:hAnsiTheme="majorHAnsi" w:cstheme="majorBidi"/>
+      <w:color w:val="2F5496" w:themeColor="accent1" w:themeShade="BF"/>
+      <w:sz w:val="26"/>
+      <w:szCs w:val="26"/>
+    </w:rPr>
+  </w:style>
   <w:style w:type="character" w:default="1" w:styleId="DefaultParagraphFont">
     <w:name w:val="Default Paragraph Font"/>
     <w:uiPriority w:val="1"/>
@@ -1757,6 +2376,30 @@
       <w:color w:val="2F5496" w:themeColor="accent1" w:themeShade="BF"/>
       <w:sz w:val="32"/>
       <w:szCs w:val="32"/>
+    </w:rPr>
+  </w:style>
+  <w:style w:type="paragraph" w:styleId="ListParagraph">
+    <w:name w:val="List Paragraph"/>
+    <w:basedOn w:val="Normal"/>
+    <w:uiPriority w:val="34"/>
+    <w:qFormat/>
+    <w:rsid w:val="00D72002"/>
+    <w:pPr>
+      <w:ind w:left="720"/>
+      <w:contextualSpacing/>
+    </w:pPr>
+  </w:style>
+  <w:style w:type="character" w:customStyle="1" w:styleId="Heading2Char">
+    <w:name w:val="Heading 2 Char"/>
+    <w:basedOn w:val="DefaultParagraphFont"/>
+    <w:link w:val="Heading2"/>
+    <w:uiPriority w:val="9"/>
+    <w:rsid w:val="00B628BE"/>
+    <w:rPr>
+      <w:rFonts w:asciiTheme="majorHAnsi" w:eastAsiaTheme="majorEastAsia" w:hAnsiTheme="majorHAnsi" w:cstheme="majorBidi"/>
+      <w:color w:val="2F5496" w:themeColor="accent1" w:themeShade="BF"/>
+      <w:sz w:val="26"/>
+      <w:szCs w:val="26"/>
     </w:rPr>
   </w:style>
 </w:styles>

</xml_diff>

<commit_message>
almost done with 1
</commit_message>
<xml_diff>
--- a/HW CS 4820/HW7/q1_HW7.docx
+++ b/HW CS 4820/HW7/q1_HW7.docx
@@ -4,322 +4,74 @@
   <w:body>
     <w:p>
       <w:pPr>
-        <w:rPr>
-          <w:rFonts w:eastAsiaTheme="minorEastAsia"/>
-        </w:rPr>
-      </w:pPr>
-      <w:r>
-        <w:t xml:space="preserve">First, we will talk about </w:t>
-      </w:r>
-      <w:r>
-        <w:t>a</w:t>
-      </w:r>
-      <w:r>
-        <w:t xml:space="preserve"> version of the SAT problem</w:t>
-      </w:r>
-      <w:r>
-        <w:t xml:space="preserve"> and prove it is NP-complete</w:t>
-      </w:r>
-      <w:r>
-        <w:t xml:space="preserve">. </w:t>
-      </w:r>
-      <w:r>
-        <w:t xml:space="preserve">In </w:t>
-      </w:r>
-      <w:r>
-        <w:t xml:space="preserve">this </w:t>
-      </w:r>
-      <w:r>
-        <w:t xml:space="preserve">version, there are two inputs: </w:t>
-      </w:r>
-      <w:r>
-        <w:t xml:space="preserve">an SAT formula and an integer </w:t>
-      </w:r>
-      <m:oMath>
-        <m:r>
-          <w:rPr>
-            <w:rFonts w:ascii="Cambria Math" w:hAnsi="Cambria Math"/>
-          </w:rPr>
-          <m:t>k</m:t>
-        </m:r>
-      </m:oMath>
-      <w:r>
-        <w:rPr>
-          <w:rFonts w:eastAsiaTheme="minorEastAsia"/>
-        </w:rPr>
-        <w:t>.</w:t>
-      </w:r>
-      <w:r>
-        <w:rPr>
-          <w:rFonts w:eastAsiaTheme="minorEastAsia"/>
-        </w:rPr>
-        <w:t xml:space="preserve"> The question is whether you can satisfy the formula by setting at most </w:t>
+        <w:pStyle w:val="Heading1"/>
+        <w:rPr>
+          <w:rFonts w:eastAsiaTheme="minorEastAsia"/>
+        </w:rPr>
+      </w:pPr>
+      <w:r>
+        <w:rPr>
+          <w:rFonts w:eastAsiaTheme="minorEastAsia"/>
+        </w:rPr>
+        <w:t>Reduction Algorithm</w:t>
+      </w:r>
+    </w:p>
+    <w:p>
+      <w:pPr>
+        <w:rPr>
+          <w:rFonts w:eastAsiaTheme="minorEastAsia"/>
+        </w:rPr>
+      </w:pPr>
+      <w:r>
+        <w:rPr>
+          <w:rFonts w:eastAsiaTheme="minorEastAsia"/>
+        </w:rPr>
+        <w:t>Gi</w:t>
+      </w:r>
+      <w:r>
+        <w:rPr>
+          <w:rFonts w:eastAsiaTheme="minorEastAsia"/>
+        </w:rPr>
+        <w:t xml:space="preserve">ven an </w:t>
+      </w:r>
+      <w:r>
+        <w:rPr>
+          <w:rFonts w:eastAsiaTheme="minorEastAsia"/>
+        </w:rPr>
+        <w:t>SAT problem</w:t>
+      </w:r>
+      <w:r>
+        <w:rPr>
+          <w:rFonts w:eastAsiaTheme="minorEastAsia"/>
+        </w:rPr>
+        <w:t xml:space="preserve"> with</w:t>
+      </w:r>
+      <w:r>
+        <w:rPr>
+          <w:rFonts w:eastAsiaTheme="minorEastAsia"/>
+        </w:rPr>
+        <w:t xml:space="preserve"> </w:t>
       </w:r>
       <m:oMath>
         <m:r>
           <w:rPr>
             <w:rFonts w:ascii="Cambria Math" w:eastAsiaTheme="minorEastAsia" w:hAnsi="Cambria Math"/>
           </w:rPr>
-          <m:t>k</m:t>
+          <m:t xml:space="preserve">k </m:t>
         </m:r>
       </m:oMath>
       <w:r>
         <w:rPr>
           <w:rFonts w:eastAsiaTheme="minorEastAsia"/>
         </w:rPr>
-        <w:t xml:space="preserve"> variables to true</w:t>
-      </w:r>
-      <w:r>
-        <w:rPr>
-          <w:rFonts w:eastAsiaTheme="minorEastAsia"/>
-        </w:rPr>
-        <w:t xml:space="preserve"> (and the rest of the variables to false)</w:t>
-      </w:r>
-      <w:r>
-        <w:rPr>
-          <w:rFonts w:eastAsiaTheme="minorEastAsia"/>
-        </w:rPr>
-        <w:t>.</w:t>
-      </w:r>
-      <w:r>
-        <w:rPr>
-          <w:rFonts w:eastAsiaTheme="minorEastAsia"/>
-        </w:rPr>
-        <w:t xml:space="preserve"> This problem is NP-complete because a given solution </w:t>
-      </w:r>
-      <w:r>
-        <w:rPr>
-          <w:rFonts w:eastAsiaTheme="minorEastAsia"/>
-        </w:rPr>
-        <w:t>can be verified in polynomial time (just set the given variables to true and see if the whole fo</w:t>
-      </w:r>
-      <w:r>
-        <w:rPr>
-          <w:rFonts w:eastAsiaTheme="minorEastAsia"/>
-        </w:rPr>
-        <w:t xml:space="preserve">rmula is true) – this </w:t>
-      </w:r>
-      <w:r>
-        <w:rPr>
-          <w:rFonts w:eastAsiaTheme="minorEastAsia"/>
-        </w:rPr>
-        <w:t>shows it is NP;</w:t>
-      </w:r>
-      <w:r>
-        <w:rPr>
-          <w:rFonts w:eastAsiaTheme="minorEastAsia"/>
-        </w:rPr>
-        <w:t xml:space="preserve"> </w:t>
-      </w:r>
-      <w:r>
-        <w:rPr>
-          <w:rFonts w:eastAsiaTheme="minorEastAsia"/>
-        </w:rPr>
-        <w:t>and the regular SAT problem can be reduc</w:t>
-      </w:r>
-      <w:r>
-        <w:rPr>
-          <w:rFonts w:eastAsiaTheme="minorEastAsia"/>
-        </w:rPr>
-        <w:t xml:space="preserve">ed to this version by </w:t>
-      </w:r>
-      <w:r>
-        <w:rPr>
-          <w:rFonts w:eastAsiaTheme="minorEastAsia"/>
-        </w:rPr>
-        <w:t xml:space="preserve">setting </w:t>
-      </w:r>
-      <m:oMath>
-        <m:r>
-          <w:rPr>
-            <w:rFonts w:ascii="Cambria Math" w:eastAsiaTheme="minorEastAsia" w:hAnsi="Cambria Math"/>
-          </w:rPr>
-          <m:t>k</m:t>
-        </m:r>
-      </m:oMath>
-      <w:r>
-        <w:rPr>
-          <w:rFonts w:eastAsiaTheme="minorEastAsia"/>
-        </w:rPr>
-        <w:t xml:space="preserve"> to the number of total variables in the formula</w:t>
-      </w:r>
-      <w:r>
-        <w:rPr>
-          <w:rFonts w:eastAsiaTheme="minorEastAsia"/>
-        </w:rPr>
-        <w:t xml:space="preserve"> – thus it is NP-hard</w:t>
-      </w:r>
-      <w:r>
-        <w:rPr>
-          <w:rFonts w:eastAsiaTheme="minorEastAsia"/>
-        </w:rPr>
-        <w:t>.</w:t>
-      </w:r>
-      <w:r>
-        <w:rPr>
-          <w:rFonts w:eastAsiaTheme="minorEastAsia"/>
-        </w:rPr>
-        <w:t xml:space="preserve"> Let’s call this version of SAT </w:t>
-      </w:r>
-      <w:r>
-        <w:rPr>
-          <w:rFonts w:eastAsiaTheme="minorEastAsia"/>
-          <w:b/>
-        </w:rPr>
-        <w:t>#SAT</w:t>
-      </w:r>
-      <w:r>
-        <w:rPr>
-          <w:rFonts w:eastAsiaTheme="minorEastAsia"/>
-        </w:rPr>
-        <w:t>.</w:t>
-      </w:r>
-    </w:p>
-    <w:p>
-      <w:pPr>
-        <w:rPr>
-          <w:rFonts w:eastAsiaTheme="minorEastAsia"/>
-        </w:rPr>
-      </w:pPr>
-    </w:p>
-    <w:p>
-      <w:pPr>
-        <w:rPr>
-          <w:rFonts w:eastAsiaTheme="minorEastAsia"/>
-        </w:rPr>
-      </w:pPr>
-      <w:r>
-        <w:rPr>
-          <w:rFonts w:eastAsiaTheme="minorEastAsia"/>
-        </w:rPr>
-        <w:t xml:space="preserve">Now that we’ve shown </w:t>
-      </w:r>
-      <w:r>
-        <w:rPr>
-          <w:rFonts w:eastAsiaTheme="minorEastAsia"/>
-        </w:rPr>
-        <w:t>#SAT</w:t>
-      </w:r>
-      <w:r>
-        <w:rPr>
-          <w:rFonts w:eastAsiaTheme="minorEastAsia"/>
-        </w:rPr>
-        <w:t xml:space="preserve"> is NP-complete, we will use it to show </w:t>
-      </w:r>
-      <w:r>
-        <w:rPr>
-          <w:rFonts w:eastAsiaTheme="minorEastAsia"/>
-        </w:rPr>
-        <w:t>Monotone SAT is also NP-complete.</w:t>
-      </w:r>
-      <w:r>
-        <w:rPr>
-          <w:rFonts w:eastAsiaTheme="minorEastAsia"/>
-        </w:rPr>
-        <w:t xml:space="preserve"> </w:t>
-      </w:r>
-      <w:r>
-        <w:rPr>
-          <w:rFonts w:eastAsiaTheme="minorEastAsia"/>
-        </w:rPr>
-        <w:t xml:space="preserve">Monotone SAT is NP because </w:t>
-      </w:r>
-      <w:r>
-        <w:rPr>
-          <w:rFonts w:eastAsiaTheme="minorEastAsia"/>
-        </w:rPr>
-        <w:t xml:space="preserve">a given solution is easily verified in polynomial time (same reason as given above); and Monotone SAT is NP-hard because we can reduce </w:t>
-      </w:r>
-      <w:r>
-        <w:rPr>
-          <w:rFonts w:eastAsiaTheme="minorEastAsia"/>
-        </w:rPr>
-        <w:t>#SAT</w:t>
-      </w:r>
-      <w:r>
-        <w:rPr>
-          <w:rFonts w:eastAsiaTheme="minorEastAsia"/>
-        </w:rPr>
-        <w:t xml:space="preserve"> to Monotone SAT in polynomial time:</w:t>
-      </w:r>
-    </w:p>
-    <w:p>
-      <w:pPr>
-        <w:rPr>
-          <w:rFonts w:eastAsiaTheme="minorEastAsia"/>
-        </w:rPr>
-      </w:pPr>
-    </w:p>
-    <w:p>
-      <w:pPr>
-        <w:pStyle w:val="Heading1"/>
-        <w:rPr>
-          <w:rFonts w:eastAsiaTheme="minorEastAsia"/>
-        </w:rPr>
-      </w:pPr>
-      <w:r>
-        <w:rPr>
-          <w:rFonts w:eastAsiaTheme="minorEastAsia"/>
-        </w:rPr>
-        <w:t>Reduction Algorithm</w:t>
-      </w:r>
-    </w:p>
-    <w:p>
-      <w:pPr>
-        <w:rPr>
-          <w:rFonts w:eastAsiaTheme="minorEastAsia"/>
-        </w:rPr>
-      </w:pPr>
-      <w:r>
-        <w:rPr>
-          <w:rFonts w:eastAsiaTheme="minorEastAsia"/>
-        </w:rPr>
-        <w:t>Gi</w:t>
-      </w:r>
-      <w:r>
-        <w:rPr>
-          <w:rFonts w:eastAsiaTheme="minorEastAsia"/>
-        </w:rPr>
-        <w:t xml:space="preserve">ven a </w:t>
-      </w:r>
-      <w:r>
-        <w:rPr>
-          <w:rFonts w:eastAsiaTheme="minorEastAsia"/>
-        </w:rPr>
-        <w:t>#</w:t>
-      </w:r>
-      <w:r>
-        <w:rPr>
-          <w:rFonts w:eastAsiaTheme="minorEastAsia"/>
-        </w:rPr>
-        <w:t>SAT problem</w:t>
-      </w:r>
-      <w:r>
-        <w:rPr>
-          <w:rFonts w:eastAsiaTheme="minorEastAsia"/>
-        </w:rPr>
-        <w:t xml:space="preserve"> with i</w:t>
-      </w:r>
-      <w:r>
-        <w:rPr>
-          <w:rFonts w:eastAsiaTheme="minorEastAsia"/>
-        </w:rPr>
-        <w:t>ts two inputs of a formula and</w:t>
-      </w:r>
-      <w:r>
-        <w:rPr>
-          <w:rFonts w:eastAsiaTheme="minorEastAsia"/>
-        </w:rPr>
-        <w:t xml:space="preserve"> </w:t>
-      </w:r>
-      <m:oMath>
-        <m:r>
-          <w:rPr>
-            <w:rFonts w:ascii="Cambria Math" w:eastAsiaTheme="minorEastAsia" w:hAnsi="Cambria Math"/>
-          </w:rPr>
-          <m:t>k</m:t>
-        </m:r>
-      </m:oMath>
+        <w:t>variables and</w:t>
+      </w:r>
+      <w:r>
+        <w:rPr>
+          <w:rFonts w:eastAsiaTheme="minorEastAsia"/>
+        </w:rPr>
+        <w:t xml:space="preserve"> a formula</w:t>
+      </w:r>
       <w:r>
         <w:rPr>
           <w:rFonts w:eastAsiaTheme="minorEastAsia"/>
@@ -423,7 +175,13 @@
         <w:rPr>
           <w:rFonts w:eastAsiaTheme="minorEastAsia"/>
         </w:rPr>
-        <w:t xml:space="preserve"> in the new formula</w:t>
+        <w:t xml:space="preserve"> in a</w:t>
+      </w:r>
+      <w:r>
+        <w:rPr>
+          <w:rFonts w:eastAsiaTheme="minorEastAsia"/>
+        </w:rPr>
+        <w:t xml:space="preserve"> new formula</w:t>
       </w:r>
       <w:r>
         <w:rPr>
@@ -525,7 +283,7 @@
         <w:rPr>
           <w:rFonts w:eastAsiaTheme="minorEastAsia"/>
         </w:rPr>
-        <w:t xml:space="preserve"> the same </w:t>
+        <w:t xml:space="preserve"> </w:t>
       </w:r>
       <m:oMath>
         <m:r>
@@ -539,6 +297,20 @@
         <w:rPr>
           <w:rFonts w:eastAsiaTheme="minorEastAsia"/>
         </w:rPr>
+        <w:t xml:space="preserve"> as </w:t>
+      </w:r>
+      <m:oMath>
+        <m:r>
+          <w:rPr>
+            <w:rFonts w:ascii="Cambria Math" w:eastAsiaTheme="minorEastAsia" w:hAnsi="Cambria Math"/>
+          </w:rPr>
+          <m:t>k</m:t>
+        </m:r>
+      </m:oMath>
+      <w:r>
+        <w:rPr>
+          <w:rFonts w:eastAsiaTheme="minorEastAsia"/>
+        </w:rPr>
         <w:t>.</w:t>
       </w:r>
       <w:r>
@@ -551,7 +323,7 @@
         <w:rPr>
           <w:rFonts w:eastAsiaTheme="minorEastAsia"/>
         </w:rPr>
-        <w:t>#SAT</w:t>
+        <w:t>SAT</w:t>
       </w:r>
       <w:r>
         <w:rPr>
@@ -963,24 +735,6 @@
               </m:sSub>
             </m:e>
           </m:d>
-          <m:r>
-            <w:rPr>
-              <w:rFonts w:ascii="Cambria Math" w:eastAsiaTheme="minorEastAsia" w:hAnsi="Cambria Math"/>
-            </w:rPr>
-            <m:t xml:space="preserve">, </m:t>
-          </m:r>
-          <m:r>
-            <w:rPr>
-              <w:rFonts w:ascii="Cambria Math" w:eastAsiaTheme="minorEastAsia" w:hAnsi="Cambria Math"/>
-            </w:rPr>
-            <m:t xml:space="preserve">  </m:t>
-          </m:r>
-          <m:r>
-            <w:rPr>
-              <w:rFonts w:ascii="Cambria Math" w:eastAsiaTheme="minorEastAsia" w:hAnsi="Cambria Math"/>
-            </w:rPr>
-            <m:t>k=2</m:t>
-          </m:r>
         </m:oMath>
       </m:oMathPara>
     </w:p>
@@ -1587,7 +1341,13 @@
             <w:rPr>
               <w:rFonts w:ascii="Cambria Math" w:eastAsiaTheme="minorEastAsia" w:hAnsi="Cambria Math"/>
             </w:rPr>
-            <m:t xml:space="preserve"> k=2</m:t>
+            <m:t xml:space="preserve"> k=</m:t>
+          </m:r>
+          <m:r>
+            <w:rPr>
+              <w:rFonts w:ascii="Cambria Math" w:eastAsiaTheme="minorEastAsia" w:hAnsi="Cambria Math"/>
+            </w:rPr>
+            <m:t>3</m:t>
           </m:r>
         </m:oMath>
       </m:oMathPara>
@@ -1659,6 +1419,11 @@
     </w:p>
     <w:p>
       <w:pPr>
+        <w:pStyle w:val="ListParagraph"/>
+        <w:numPr>
+          <w:ilvl w:val="0"/>
+          <w:numId w:val="2"/>
+        </w:numPr>
         <w:rPr>
           <w:rFonts w:eastAsiaTheme="minorEastAsia"/>
         </w:rPr>
@@ -1673,27 +1438,261 @@
         <w:rPr>
           <w:rFonts w:eastAsiaTheme="minorEastAsia"/>
         </w:rPr>
-        <w:t>the answer to #SAT(formula, k) is always the answer to MonotoneSAT(formula’, k)</w:t>
-      </w:r>
-      <w:r>
-        <w:rPr>
-          <w:rFonts w:eastAsiaTheme="minorEastAsia"/>
-        </w:rPr>
-        <w:t xml:space="preserve">, where </w:t>
+        <w:t xml:space="preserve">if </w:t>
+      </w:r>
+      <w:r>
+        <w:rPr>
+          <w:rFonts w:eastAsiaTheme="minorEastAsia"/>
+        </w:rPr>
+        <w:t>the answer to</w:t>
+      </w:r>
+      <w:r>
+        <w:rPr>
+          <w:rFonts w:eastAsiaTheme="minorEastAsia"/>
+        </w:rPr>
+        <w:t xml:space="preserve"> </w:t>
       </w:r>
       <m:oMath>
         <m:r>
           <w:rPr>
             <w:rFonts w:ascii="Cambria Math" w:eastAsiaTheme="minorEastAsia" w:hAnsi="Cambria Math"/>
           </w:rPr>
-          <m:t>formula’</m:t>
+          <m:t xml:space="preserve">SAT(formula) </m:t>
         </m:r>
       </m:oMath>
       <w:r>
         <w:rPr>
           <w:rFonts w:eastAsiaTheme="minorEastAsia"/>
         </w:rPr>
-        <w:t xml:space="preserve"> is the transformed </w:t>
+        <w:t>is yes</w:t>
+      </w:r>
+      <w:r>
+        <w:rPr>
+          <w:rFonts w:eastAsiaTheme="minorEastAsia"/>
+        </w:rPr>
+        <w:t>,</w:t>
+      </w:r>
+      <w:r>
+        <w:rPr>
+          <w:rFonts w:eastAsiaTheme="minorEastAsia"/>
+        </w:rPr>
+        <w:t xml:space="preserve"> the</w:t>
+      </w:r>
+      <w:r>
+        <w:rPr>
+          <w:rFonts w:eastAsiaTheme="minorEastAsia"/>
+        </w:rPr>
+        <w:t>n the</w:t>
+      </w:r>
+      <w:r>
+        <w:rPr>
+          <w:rFonts w:eastAsiaTheme="minorEastAsia"/>
+        </w:rPr>
+        <w:t xml:space="preserve"> answer to </w:t>
+      </w:r>
+      <m:oMath>
+        <m:r>
+          <w:rPr>
+            <w:rFonts w:ascii="Cambria Math" w:eastAsiaTheme="minorEastAsia" w:hAnsi="Cambria Math"/>
+          </w:rPr>
+          <m:t>MonotoneSAT(formula’, k)</m:t>
+        </m:r>
+      </m:oMath>
+      <w:r>
+        <w:rPr>
+          <w:rFonts w:eastAsiaTheme="minorEastAsia"/>
+        </w:rPr>
+        <w:t xml:space="preserve"> is also yes.</w:t>
+      </w:r>
+    </w:p>
+    <w:p>
+      <w:pPr>
+        <w:pStyle w:val="ListParagraph"/>
+        <w:numPr>
+          <w:ilvl w:val="0"/>
+          <w:numId w:val="2"/>
+        </w:numPr>
+        <w:rPr>
+          <w:rFonts w:eastAsiaTheme="minorEastAsia"/>
+        </w:rPr>
+      </w:pPr>
+      <w:r>
+        <w:rPr>
+          <w:rFonts w:eastAsiaTheme="minorEastAsia"/>
+        </w:rPr>
+        <w:t xml:space="preserve">We want to prove that </w:t>
+      </w:r>
+      <w:r>
+        <w:rPr>
+          <w:rFonts w:eastAsiaTheme="minorEastAsia"/>
+        </w:rPr>
+        <w:t xml:space="preserve">if the answer to </w:t>
+      </w:r>
+      <m:oMath>
+        <m:r>
+          <w:rPr>
+            <w:rFonts w:ascii="Cambria Math" w:eastAsiaTheme="minorEastAsia" w:hAnsi="Cambria Math"/>
+          </w:rPr>
+          <m:t>SAT(formula)</m:t>
+        </m:r>
+      </m:oMath>
+      <w:r>
+        <w:rPr>
+          <w:rFonts w:eastAsiaTheme="minorEastAsia"/>
+        </w:rPr>
+        <w:t xml:space="preserve"> is no, then the answer to </w:t>
+      </w:r>
+      <m:oMath>
+        <m:r>
+          <w:rPr>
+            <w:rFonts w:ascii="Cambria Math" w:eastAsiaTheme="minorEastAsia" w:hAnsi="Cambria Math"/>
+          </w:rPr>
+          <m:t>MonotoneSAT</m:t>
+        </m:r>
+        <m:d>
+          <m:dPr>
+            <m:ctrlPr>
+              <w:rPr>
+                <w:rFonts w:ascii="Cambria Math" w:eastAsiaTheme="minorEastAsia" w:hAnsi="Cambria Math"/>
+                <w:i/>
+              </w:rPr>
+            </m:ctrlPr>
+          </m:dPr>
+          <m:e>
+            <m:r>
+              <w:rPr>
+                <w:rFonts w:ascii="Cambria Math" w:eastAsiaTheme="minorEastAsia" w:hAnsi="Cambria Math"/>
+              </w:rPr>
+              <m:t>formul</m:t>
+            </m:r>
+            <m:sSup>
+              <m:sSupPr>
+                <m:ctrlPr>
+                  <w:rPr>
+                    <w:rFonts w:ascii="Cambria Math" w:eastAsiaTheme="minorEastAsia" w:hAnsi="Cambria Math"/>
+                    <w:i/>
+                  </w:rPr>
+                </m:ctrlPr>
+              </m:sSupPr>
+              <m:e>
+                <m:r>
+                  <w:rPr>
+                    <w:rFonts w:ascii="Cambria Math" w:eastAsiaTheme="minorEastAsia" w:hAnsi="Cambria Math"/>
+                  </w:rPr>
+                  <m:t>a</m:t>
+                </m:r>
+              </m:e>
+              <m:sup>
+                <m:r>
+                  <w:rPr>
+                    <w:rFonts w:ascii="Cambria Math" w:eastAsiaTheme="minorEastAsia" w:hAnsi="Cambria Math"/>
+                  </w:rPr>
+                  <m:t>'</m:t>
+                </m:r>
+              </m:sup>
+            </m:sSup>
+            <m:r>
+              <w:rPr>
+                <w:rFonts w:ascii="Cambria Math" w:eastAsiaTheme="minorEastAsia" w:hAnsi="Cambria Math"/>
+              </w:rPr>
+              <m:t>,k</m:t>
+            </m:r>
+          </m:e>
+        </m:d>
+      </m:oMath>
+      <w:r>
+        <w:rPr>
+          <w:rFonts w:eastAsiaTheme="minorEastAsia"/>
+        </w:rPr>
+        <w:t xml:space="preserve"> is also no.</w:t>
+      </w:r>
+    </w:p>
+    <w:p/>
+    <w:p/>
+    <w:p>
+      <w:pPr>
+        <w:pStyle w:val="ListParagraph"/>
+        <w:numPr>
+          <w:ilvl w:val="0"/>
+          <w:numId w:val="3"/>
+        </w:numPr>
+        <w:rPr>
+          <w:rFonts w:eastAsiaTheme="minorEastAsia"/>
+        </w:rPr>
+      </w:pPr>
+      <w:r>
+        <w:t xml:space="preserve">Suppose </w:t>
+      </w:r>
+      <m:oMath>
+        <m:r>
+          <w:rPr>
+            <w:rFonts w:ascii="Cambria Math" w:hAnsi="Cambria Math"/>
+          </w:rPr>
+          <m:t>SAT(formula)</m:t>
+        </m:r>
+      </m:oMath>
+      <w:r>
+        <w:t xml:space="preserve"> returns yes, then that means </w:t>
+      </w:r>
+      <m:oMath>
+        <m:r>
+          <w:rPr>
+            <w:rFonts w:ascii="Cambria Math" w:hAnsi="Cambria Math"/>
+          </w:rPr>
+          <m:t>formula</m:t>
+        </m:r>
+      </m:oMath>
+      <w:r>
+        <w:rPr>
+          <w:rFonts w:eastAsiaTheme="minorEastAsia"/>
+        </w:rPr>
+        <w:t xml:space="preserve"> is true </w:t>
+      </w:r>
+      <w:r>
+        <w:t xml:space="preserve">by setting at most </w:t>
+      </w:r>
+      <m:oMath>
+        <m:r>
+          <w:rPr>
+            <w:rFonts w:ascii="Cambria Math" w:hAnsi="Cambria Math"/>
+          </w:rPr>
+          <m:t>k</m:t>
+        </m:r>
+      </m:oMath>
+      <w:r>
+        <w:t xml:space="preserve"> variables in </w:t>
+      </w:r>
+      <m:oMath>
+        <m:r>
+          <w:rPr>
+            <w:rFonts w:ascii="Cambria Math" w:hAnsi="Cambria Math"/>
+          </w:rPr>
+          <m:t>formula</m:t>
+        </m:r>
+      </m:oMath>
+      <w:r>
+        <w:rPr>
+          <w:rFonts w:eastAsiaTheme="minorEastAsia"/>
+        </w:rPr>
+        <w:t xml:space="preserve"> </w:t>
+      </w:r>
+      <w:r>
+        <w:rPr>
+          <w:rFonts w:eastAsiaTheme="minorEastAsia"/>
+        </w:rPr>
+        <w:t xml:space="preserve">to true. </w:t>
+      </w:r>
+      <w:r>
+        <w:rPr>
+          <w:rFonts w:eastAsiaTheme="minorEastAsia"/>
+        </w:rPr>
+        <w:t>Since e</w:t>
+      </w:r>
+      <w:r>
+        <w:rPr>
+          <w:rFonts w:eastAsiaTheme="minorEastAsia"/>
+        </w:rPr>
+        <w:t xml:space="preserve">ach variable in </w:t>
       </w:r>
       <m:oMath>
         <m:r>
@@ -1707,42 +1706,41 @@
         <w:rPr>
           <w:rFonts w:eastAsiaTheme="minorEastAsia"/>
         </w:rPr>
-        <w:t xml:space="preserve"> using our algorithm above.</w:t>
-      </w:r>
-    </w:p>
-    <w:p/>
-    <w:p>
-      <w:r>
-        <w:t>Suppose MonotoneSAT(formula’, k)</w:t>
-      </w:r>
-      <w:r>
-        <w:t xml:space="preserve"> returns yes, then that means by setting at most k variables in </w:t>
+        <w:t xml:space="preserve"> has a corresponding variable in </w:t>
       </w:r>
       <m:oMath>
         <m:r>
           <w:rPr>
-            <w:rFonts w:ascii="Cambria Math" w:hAnsi="Cambria Math"/>
+            <w:rFonts w:ascii="Cambria Math" w:eastAsiaTheme="minorEastAsia" w:hAnsi="Cambria Math"/>
           </w:rPr>
-          <m:t>formula'</m:t>
+          <m:t>formula</m:t>
+        </m:r>
+        <m:r>
+          <w:rPr>
+            <w:rFonts w:ascii="Cambria Math" w:eastAsiaTheme="minorEastAsia" w:hAnsi="Cambria Math"/>
+          </w:rPr>
+          <m:t>'</m:t>
         </m:r>
       </m:oMath>
       <w:r>
         <w:rPr>
           <w:rFonts w:eastAsiaTheme="minorEastAsia"/>
         </w:rPr>
-        <w:t xml:space="preserve"> </w:t>
-      </w:r>
-      <w:r>
-        <w:rPr>
-          <w:rFonts w:eastAsiaTheme="minorEastAsia"/>
-        </w:rPr>
-        <w:t xml:space="preserve">to true. </w:t>
-      </w:r>
-      <w:r>
-        <w:rPr>
-          <w:rFonts w:eastAsiaTheme="minorEastAsia"/>
-        </w:rPr>
-        <w:t xml:space="preserve">Each variable in </w:t>
+        <w:t xml:space="preserve">, setting those </w:t>
+      </w:r>
+      <m:oMath>
+        <m:r>
+          <w:rPr>
+            <w:rFonts w:ascii="Cambria Math" w:eastAsiaTheme="minorEastAsia" w:hAnsi="Cambria Math"/>
+          </w:rPr>
+          <m:t xml:space="preserve">k </m:t>
+        </m:r>
+      </m:oMath>
+      <w:r>
+        <w:rPr>
+          <w:rFonts w:eastAsiaTheme="minorEastAsia"/>
+        </w:rPr>
+        <w:t xml:space="preserve">corresponding variables to true in </w:t>
       </w:r>
       <m:oMath>
         <m:r>
@@ -1756,7 +1754,174 @@
         <w:rPr>
           <w:rFonts w:eastAsiaTheme="minorEastAsia"/>
         </w:rPr>
-        <w:t xml:space="preserve"> has a corresponding variable in </w:t>
+        <w:t xml:space="preserve"> </w:t>
+      </w:r>
+      <w:r>
+        <w:rPr>
+          <w:rFonts w:eastAsiaTheme="minorEastAsia"/>
+        </w:rPr>
+        <w:t xml:space="preserve">also makes </w:t>
+      </w:r>
+      <m:oMath>
+        <m:r>
+          <w:rPr>
+            <w:rFonts w:ascii="Cambria Math" w:eastAsiaTheme="minorEastAsia" w:hAnsi="Cambria Math"/>
+          </w:rPr>
+          <m:t>formula'</m:t>
+        </m:r>
+      </m:oMath>
+      <w:r>
+        <w:rPr>
+          <w:rFonts w:eastAsiaTheme="minorEastAsia"/>
+        </w:rPr>
+        <w:t xml:space="preserve"> true, because </w:t>
+      </w:r>
+      <w:r>
+        <w:rPr>
+          <w:rFonts w:eastAsiaTheme="minorEastAsia"/>
+        </w:rPr>
+        <w:t xml:space="preserve">the new clauses are obviously true because they’re </w:t>
+      </w:r>
+      <w:r>
+        <w:rPr>
+          <w:rFonts w:eastAsiaTheme="minorEastAsia"/>
+        </w:rPr>
+        <w:t xml:space="preserve">in actuality </w:t>
+      </w:r>
+      <w:r>
+        <w:rPr>
+          <w:rFonts w:eastAsiaTheme="minorEastAsia"/>
+        </w:rPr>
+        <w:t xml:space="preserve">disjunctions </w:t>
+      </w:r>
+      <m:oMath>
+        <m:r>
+          <w:rPr>
+            <w:rFonts w:ascii="Cambria Math" w:eastAsiaTheme="minorEastAsia" w:hAnsi="Cambria Math"/>
+          </w:rPr>
+          <m:t>(</m:t>
+        </m:r>
+        <m:sSub>
+          <m:sSubPr>
+            <m:ctrlPr>
+              <w:rPr>
+                <w:rFonts w:ascii="Cambria Math" w:eastAsiaTheme="minorEastAsia" w:hAnsi="Cambria Math"/>
+                <w:i/>
+              </w:rPr>
+            </m:ctrlPr>
+          </m:sSubPr>
+          <m:e>
+            <m:r>
+              <w:rPr>
+                <w:rFonts w:ascii="Cambria Math" w:eastAsiaTheme="minorEastAsia" w:hAnsi="Cambria Math"/>
+              </w:rPr>
+              <m:t>x</m:t>
+            </m:r>
+          </m:e>
+          <m:sub>
+            <m:r>
+              <w:rPr>
+                <w:rFonts w:ascii="Cambria Math" w:eastAsiaTheme="minorEastAsia" w:hAnsi="Cambria Math"/>
+              </w:rPr>
+              <m:t>i</m:t>
+            </m:r>
+          </m:sub>
+        </m:sSub>
+        <m:r>
+          <w:rPr>
+            <w:rFonts w:ascii="Cambria Math" w:eastAsiaTheme="minorEastAsia" w:hAnsi="Cambria Math"/>
+          </w:rPr>
+          <m:t>∨</m:t>
+        </m:r>
+        <m:bar>
+          <m:barPr>
+            <m:pos m:val="top"/>
+            <m:ctrlPr>
+              <w:rPr>
+                <w:rFonts w:ascii="Cambria Math" w:eastAsiaTheme="minorEastAsia" w:hAnsi="Cambria Math"/>
+                <w:i/>
+              </w:rPr>
+            </m:ctrlPr>
+          </m:barPr>
+          <m:e>
+            <m:sSub>
+              <m:sSubPr>
+                <m:ctrlPr>
+                  <w:rPr>
+                    <w:rFonts w:ascii="Cambria Math" w:eastAsiaTheme="minorEastAsia" w:hAnsi="Cambria Math"/>
+                    <w:i/>
+                  </w:rPr>
+                </m:ctrlPr>
+              </m:sSubPr>
+              <m:e>
+                <m:r>
+                  <w:rPr>
+                    <w:rFonts w:ascii="Cambria Math" w:eastAsiaTheme="minorEastAsia" w:hAnsi="Cambria Math"/>
+                  </w:rPr>
+                  <m:t>x</m:t>
+                </m:r>
+              </m:e>
+              <m:sub>
+                <m:r>
+                  <w:rPr>
+                    <w:rFonts w:ascii="Cambria Math" w:eastAsiaTheme="minorEastAsia" w:hAnsi="Cambria Math"/>
+                  </w:rPr>
+                  <m:t>i</m:t>
+                </m:r>
+              </m:sub>
+            </m:sSub>
+          </m:e>
+        </m:bar>
+        <m:r>
+          <w:rPr>
+            <w:rFonts w:ascii="Cambria Math" w:eastAsiaTheme="minorEastAsia" w:hAnsi="Cambria Math"/>
+          </w:rPr>
+          <m:t>)</m:t>
+        </m:r>
+      </m:oMath>
+      <w:r>
+        <w:rPr>
+          <w:rFonts w:eastAsiaTheme="minorEastAsia"/>
+        </w:rPr>
+        <w:t>, and the remaining clauses are also true because it’s essentially the old formula.</w:t>
+      </w:r>
+    </w:p>
+    <w:p>
+      <w:pPr>
+        <w:pStyle w:val="ListParagraph"/>
+        <w:numPr>
+          <w:ilvl w:val="0"/>
+          <w:numId w:val="3"/>
+        </w:numPr>
+        <w:rPr>
+          <w:rFonts w:eastAsiaTheme="minorEastAsia"/>
+        </w:rPr>
+      </w:pPr>
+      <w:r>
+        <w:rPr>
+          <w:rFonts w:eastAsiaTheme="minorEastAsia"/>
+        </w:rPr>
+        <w:t xml:space="preserve">Suppose </w:t>
+      </w:r>
+      <m:oMath>
+        <m:r>
+          <w:rPr>
+            <w:rFonts w:ascii="Cambria Math" w:eastAsiaTheme="minorEastAsia" w:hAnsi="Cambria Math"/>
+          </w:rPr>
+          <m:t>SAT(formula)</m:t>
+        </m:r>
+      </m:oMath>
+      <w:r>
+        <w:rPr>
+          <w:rFonts w:eastAsiaTheme="minorEastAsia"/>
+        </w:rPr>
+        <w:t xml:space="preserve"> </w:t>
+      </w:r>
+      <w:r>
+        <w:rPr>
+          <w:rFonts w:eastAsiaTheme="minorEastAsia"/>
+        </w:rPr>
+        <w:t xml:space="preserve">returns no, then that means </w:t>
       </w:r>
       <m:oMath>
         <m:r>
@@ -1770,23 +1935,12 @@
         <w:rPr>
           <w:rFonts w:eastAsiaTheme="minorEastAsia"/>
         </w:rPr>
-        <w:t>.</w:t>
-      </w:r>
-      <w:r>
-        <w:rPr>
-          <w:rFonts w:eastAsiaTheme="minorEastAsia"/>
-        </w:rPr>
-        <w:t xml:space="preserve"> </w:t>
+        <w:t xml:space="preserve"> has no satisfiability</w:t>
       </w:r>
       <w:bookmarkStart w:id="0" w:name="_GoBack"/>
       <w:bookmarkEnd w:id="0"/>
-      <w:r>
-        <w:rPr>
-          <w:rFonts w:eastAsiaTheme="minorEastAsia"/>
-        </w:rPr>
-        <w:t xml:space="preserve"> </w:t>
-      </w:r>
     </w:p>
+    <w:p/>
     <w:sectPr>
       <w:pgSz w:w="12240" w:h="15840"/>
       <w:pgMar w:top="1440" w:right="1440" w:bottom="1440" w:left="1440" w:header="720" w:footer="720" w:gutter="0"/>
@@ -1800,6 +1954,95 @@
 <file path=word/numbering.xml><?xml version="1.0" encoding="utf-8"?>
 <w:numbering xmlns:wpc="http://schemas.microsoft.com/office/word/2010/wordprocessingCanvas" xmlns:cx="http://schemas.microsoft.com/office/drawing/2014/chartex" xmlns:cx1="http://schemas.microsoft.com/office/drawing/2015/9/8/chartex" xmlns:cx2="http://schemas.microsoft.com/office/drawing/2015/10/21/chartex" xmlns:cx3="http://schemas.microsoft.com/office/drawing/2016/5/9/chartex" xmlns:cx4="http://schemas.microsoft.com/office/drawing/2016/5/10/chartex" xmlns:cx5="http://schemas.microsoft.com/office/drawing/2016/5/11/chartex" xmlns:cx6="http://schemas.microsoft.com/office/drawing/2016/5/12/chartex" xmlns:cx7="http://schemas.microsoft.com/office/drawing/2016/5/13/chartex" xmlns:cx8="http://schemas.microsoft.com/office/drawing/2016/5/14/chartex" xmlns:mc="http://schemas.openxmlformats.org/markup-compatibility/2006" xmlns:aink="http://schemas.microsoft.com/office/drawing/2016/ink" xmlns:am3d="http://schemas.microsoft.com/office/drawing/2017/model3d" xmlns:o="urn:schemas-microsoft-com:office:office" xmlns:r="http://schemas.openxmlformats.org/officeDocument/2006/relationships" xmlns:m="http://schemas.openxmlformats.org/officeDocument/2006/math" xmlns:v="urn:schemas-microsoft-com:vml" xmlns:wp14="http://schemas.microsoft.com/office/word/2010/wordprocessingDrawing" xmlns:wp="http://schemas.openxmlformats.org/drawingml/2006/wordprocessingDrawing" xmlns:w10="urn:schemas-microsoft-com:office:word" xmlns:w="http://schemas.openxmlformats.org/wordprocessingml/2006/main" xmlns:w14="http://schemas.microsoft.com/office/word/2010/wordml" xmlns:w15="http://schemas.microsoft.com/office/word/2012/wordml" xmlns:w16cid="http://schemas.microsoft.com/office/word/2016/wordml/cid" xmlns:w16se="http://schemas.microsoft.com/office/word/2015/wordml/symex" xmlns:wpg="http://schemas.microsoft.com/office/word/2010/wordprocessingGroup" xmlns:wpi="http://schemas.microsoft.com/office/word/2010/wordprocessingInk" xmlns:wne="http://schemas.microsoft.com/office/word/2006/wordml" xmlns:wps="http://schemas.microsoft.com/office/word/2010/wordprocessingShape" mc:Ignorable="w14 w15 w16se w16cid wp14">
   <w:abstractNum w:abstractNumId="0" w15:restartNumberingAfterBreak="0">
+    <w:nsid w:val="43FF54BB"/>
+    <w:multiLevelType w:val="hybridMultilevel"/>
+    <w:tmpl w:val="247E3894"/>
+    <w:lvl w:ilvl="0" w:tplc="4FA24D8A">
+      <w:start w:val="1"/>
+      <w:numFmt w:val="decimal"/>
+      <w:lvlText w:val="%1."/>
+      <w:lvlJc w:val="left"/>
+      <w:pPr>
+        <w:ind w:left="720" w:hanging="360"/>
+      </w:pPr>
+      <w:rPr>
+        <w:rFonts w:eastAsiaTheme="minorHAnsi" w:hint="default"/>
+      </w:rPr>
+    </w:lvl>
+    <w:lvl w:ilvl="1" w:tplc="04090019" w:tentative="1">
+      <w:start w:val="1"/>
+      <w:numFmt w:val="lowerLetter"/>
+      <w:lvlText w:val="%2."/>
+      <w:lvlJc w:val="left"/>
+      <w:pPr>
+        <w:ind w:left="1440" w:hanging="360"/>
+      </w:pPr>
+    </w:lvl>
+    <w:lvl w:ilvl="2" w:tplc="0409001B" w:tentative="1">
+      <w:start w:val="1"/>
+      <w:numFmt w:val="lowerRoman"/>
+      <w:lvlText w:val="%3."/>
+      <w:lvlJc w:val="right"/>
+      <w:pPr>
+        <w:ind w:left="2160" w:hanging="180"/>
+      </w:pPr>
+    </w:lvl>
+    <w:lvl w:ilvl="3" w:tplc="0409000F" w:tentative="1">
+      <w:start w:val="1"/>
+      <w:numFmt w:val="decimal"/>
+      <w:lvlText w:val="%4."/>
+      <w:lvlJc w:val="left"/>
+      <w:pPr>
+        <w:ind w:left="2880" w:hanging="360"/>
+      </w:pPr>
+    </w:lvl>
+    <w:lvl w:ilvl="4" w:tplc="04090019" w:tentative="1">
+      <w:start w:val="1"/>
+      <w:numFmt w:val="lowerLetter"/>
+      <w:lvlText w:val="%5."/>
+      <w:lvlJc w:val="left"/>
+      <w:pPr>
+        <w:ind w:left="3600" w:hanging="360"/>
+      </w:pPr>
+    </w:lvl>
+    <w:lvl w:ilvl="5" w:tplc="0409001B" w:tentative="1">
+      <w:start w:val="1"/>
+      <w:numFmt w:val="lowerRoman"/>
+      <w:lvlText w:val="%6."/>
+      <w:lvlJc w:val="right"/>
+      <w:pPr>
+        <w:ind w:left="4320" w:hanging="180"/>
+      </w:pPr>
+    </w:lvl>
+    <w:lvl w:ilvl="6" w:tplc="0409000F" w:tentative="1">
+      <w:start w:val="1"/>
+      <w:numFmt w:val="decimal"/>
+      <w:lvlText w:val="%7."/>
+      <w:lvlJc w:val="left"/>
+      <w:pPr>
+        <w:ind w:left="5040" w:hanging="360"/>
+      </w:pPr>
+    </w:lvl>
+    <w:lvl w:ilvl="7" w:tplc="04090019" w:tentative="1">
+      <w:start w:val="1"/>
+      <w:numFmt w:val="lowerLetter"/>
+      <w:lvlText w:val="%8."/>
+      <w:lvlJc w:val="left"/>
+      <w:pPr>
+        <w:ind w:left="5760" w:hanging="360"/>
+      </w:pPr>
+    </w:lvl>
+    <w:lvl w:ilvl="8" w:tplc="0409001B" w:tentative="1">
+      <w:start w:val="1"/>
+      <w:numFmt w:val="lowerRoman"/>
+      <w:lvlText w:val="%9."/>
+      <w:lvlJc w:val="right"/>
+      <w:pPr>
+        <w:ind w:left="6480" w:hanging="180"/>
+      </w:pPr>
+    </w:lvl>
+  </w:abstractNum>
+  <w:abstractNum w:abstractNumId="1" w15:restartNumberingAfterBreak="0">
     <w:nsid w:val="53AD6572"/>
     <w:multiLevelType w:val="hybridMultilevel"/>
     <w:tmpl w:val="37D2F118"/>
@@ -1885,7 +2128,102 @@
       </w:pPr>
     </w:lvl>
   </w:abstractNum>
+  <w:abstractNum w:abstractNumId="2" w15:restartNumberingAfterBreak="0">
+    <w:nsid w:val="7D754F71"/>
+    <w:multiLevelType w:val="hybridMultilevel"/>
+    <w:tmpl w:val="829AEF34"/>
+    <w:lvl w:ilvl="0" w:tplc="0409000F">
+      <w:start w:val="1"/>
+      <w:numFmt w:val="decimal"/>
+      <w:lvlText w:val="%1."/>
+      <w:lvlJc w:val="left"/>
+      <w:pPr>
+        <w:ind w:left="720" w:hanging="360"/>
+      </w:pPr>
+      <w:rPr>
+        <w:rFonts w:hint="default"/>
+      </w:rPr>
+    </w:lvl>
+    <w:lvl w:ilvl="1" w:tplc="04090019" w:tentative="1">
+      <w:start w:val="1"/>
+      <w:numFmt w:val="lowerLetter"/>
+      <w:lvlText w:val="%2."/>
+      <w:lvlJc w:val="left"/>
+      <w:pPr>
+        <w:ind w:left="1440" w:hanging="360"/>
+      </w:pPr>
+    </w:lvl>
+    <w:lvl w:ilvl="2" w:tplc="0409001B" w:tentative="1">
+      <w:start w:val="1"/>
+      <w:numFmt w:val="lowerRoman"/>
+      <w:lvlText w:val="%3."/>
+      <w:lvlJc w:val="right"/>
+      <w:pPr>
+        <w:ind w:left="2160" w:hanging="180"/>
+      </w:pPr>
+    </w:lvl>
+    <w:lvl w:ilvl="3" w:tplc="0409000F" w:tentative="1">
+      <w:start w:val="1"/>
+      <w:numFmt w:val="decimal"/>
+      <w:lvlText w:val="%4."/>
+      <w:lvlJc w:val="left"/>
+      <w:pPr>
+        <w:ind w:left="2880" w:hanging="360"/>
+      </w:pPr>
+    </w:lvl>
+    <w:lvl w:ilvl="4" w:tplc="04090019" w:tentative="1">
+      <w:start w:val="1"/>
+      <w:numFmt w:val="lowerLetter"/>
+      <w:lvlText w:val="%5."/>
+      <w:lvlJc w:val="left"/>
+      <w:pPr>
+        <w:ind w:left="3600" w:hanging="360"/>
+      </w:pPr>
+    </w:lvl>
+    <w:lvl w:ilvl="5" w:tplc="0409001B" w:tentative="1">
+      <w:start w:val="1"/>
+      <w:numFmt w:val="lowerRoman"/>
+      <w:lvlText w:val="%6."/>
+      <w:lvlJc w:val="right"/>
+      <w:pPr>
+        <w:ind w:left="4320" w:hanging="180"/>
+      </w:pPr>
+    </w:lvl>
+    <w:lvl w:ilvl="6" w:tplc="0409000F" w:tentative="1">
+      <w:start w:val="1"/>
+      <w:numFmt w:val="decimal"/>
+      <w:lvlText w:val="%7."/>
+      <w:lvlJc w:val="left"/>
+      <w:pPr>
+        <w:ind w:left="5040" w:hanging="360"/>
+      </w:pPr>
+    </w:lvl>
+    <w:lvl w:ilvl="7" w:tplc="04090019" w:tentative="1">
+      <w:start w:val="1"/>
+      <w:numFmt w:val="lowerLetter"/>
+      <w:lvlText w:val="%8."/>
+      <w:lvlJc w:val="left"/>
+      <w:pPr>
+        <w:ind w:left="5760" w:hanging="360"/>
+      </w:pPr>
+    </w:lvl>
+    <w:lvl w:ilvl="8" w:tplc="0409001B" w:tentative="1">
+      <w:start w:val="1"/>
+      <w:numFmt w:val="lowerRoman"/>
+      <w:lvlText w:val="%9."/>
+      <w:lvlJc w:val="right"/>
+      <w:pPr>
+        <w:ind w:left="6480" w:hanging="180"/>
+      </w:pPr>
+    </w:lvl>
+  </w:abstractNum>
   <w:num w:numId="1">
+    <w:abstractNumId w:val="1"/>
+  </w:num>
+  <w:num w:numId="2">
+    <w:abstractNumId w:val="2"/>
+  </w:num>
+  <w:num w:numId="3">
     <w:abstractNumId w:val="0"/>
   </w:num>
 </w:numbering>

</xml_diff>

<commit_message>
done with question 1 and submitted
</commit_message>
<xml_diff>
--- a/HW CS 4820/HW7/q1_HW7.docx
+++ b/HW CS 4820/HW7/q1_HW7.docx
@@ -57,7 +57,13 @@
           <w:rPr>
             <w:rFonts w:ascii="Cambria Math" w:eastAsiaTheme="minorEastAsia" w:hAnsi="Cambria Math"/>
           </w:rPr>
-          <m:t xml:space="preserve">k </m:t>
+          <m:t>n</m:t>
+        </m:r>
+        <m:r>
+          <w:rPr>
+            <w:rFonts w:ascii="Cambria Math" w:eastAsiaTheme="minorEastAsia" w:hAnsi="Cambria Math"/>
+          </w:rPr>
+          <m:t xml:space="preserve"> </m:t>
         </m:r>
       </m:oMath>
       <w:r>
@@ -187,13 +193,45 @@
         <w:rPr>
           <w:rFonts w:eastAsiaTheme="minorEastAsia"/>
         </w:rPr>
-        <w:t xml:space="preserve">, which is not negated, and insert a </w:t>
-      </w:r>
-      <w:r>
-        <w:rPr>
-          <w:rFonts w:eastAsiaTheme="minorEastAsia"/>
-        </w:rPr>
-        <w:t xml:space="preserve">clause </w:t>
+        <w:t xml:space="preserve">, which is not negated. Also, add </w:t>
+      </w:r>
+      <m:oMath>
+        <m:r>
+          <w:rPr>
+            <w:rFonts w:ascii="Cambria Math" w:eastAsiaTheme="minorEastAsia" w:hAnsi="Cambria Math"/>
+          </w:rPr>
+          <m:t>n</m:t>
+        </m:r>
+      </m:oMath>
+      <w:r>
+        <w:rPr>
+          <w:rFonts w:eastAsiaTheme="minorEastAsia"/>
+        </w:rPr>
+        <w:t xml:space="preserve"> new</w:t>
+      </w:r>
+      <w:r>
+        <w:rPr>
+          <w:rFonts w:eastAsiaTheme="minorEastAsia"/>
+        </w:rPr>
+        <w:t xml:space="preserve"> </w:t>
+      </w:r>
+      <w:r>
+        <w:rPr>
+          <w:rFonts w:eastAsiaTheme="minorEastAsia"/>
+        </w:rPr>
+        <w:t>clause</w:t>
+      </w:r>
+      <w:r>
+        <w:rPr>
+          <w:rFonts w:eastAsiaTheme="minorEastAsia"/>
+        </w:rPr>
+        <w:t>s</w:t>
+      </w:r>
+      <w:r>
+        <w:rPr>
+          <w:rFonts w:eastAsiaTheme="minorEastAsia"/>
+        </w:rPr>
+        <w:t xml:space="preserve"> </w:t>
       </w:r>
       <m:oMath>
         <m:r>
@@ -271,6 +309,125 @@
         <w:rPr>
           <w:rFonts w:eastAsiaTheme="minorEastAsia"/>
         </w:rPr>
+        <w:t xml:space="preserve"> for all </w:t>
+      </w:r>
+      <m:oMath>
+        <m:r>
+          <w:rPr>
+            <w:rFonts w:ascii="Cambria Math" w:eastAsiaTheme="minorEastAsia" w:hAnsi="Cambria Math"/>
+          </w:rPr>
+          <m:t>i</m:t>
+        </m:r>
+        <m:r>
+          <w:rPr>
+            <w:rFonts w:ascii="Cambria Math" w:eastAsiaTheme="minorEastAsia" w:hAnsi="Cambria Math"/>
+          </w:rPr>
+          <m:t>∈</m:t>
+        </m:r>
+        <m:d>
+          <m:dPr>
+            <m:begChr m:val="{"/>
+            <m:endChr m:val="}"/>
+            <m:ctrlPr>
+              <w:rPr>
+                <w:rFonts w:ascii="Cambria Math" w:eastAsiaTheme="minorEastAsia" w:hAnsi="Cambria Math"/>
+                <w:i/>
+              </w:rPr>
+            </m:ctrlPr>
+          </m:dPr>
+          <m:e>
+            <m:r>
+              <w:rPr>
+                <w:rFonts w:ascii="Cambria Math" w:eastAsiaTheme="minorEastAsia" w:hAnsi="Cambria Math"/>
+              </w:rPr>
+              <m:t>1,2,…n</m:t>
+            </m:r>
+          </m:e>
+        </m:d>
+      </m:oMath>
+      <w:r>
+        <w:rPr>
+          <w:rFonts w:eastAsiaTheme="minorEastAsia"/>
+        </w:rPr>
+        <w:t xml:space="preserve">, where </w:t>
+      </w:r>
+      <m:oMath>
+        <m:sSub>
+          <m:sSubPr>
+            <m:ctrlPr>
+              <w:rPr>
+                <w:rFonts w:ascii="Cambria Math" w:eastAsiaTheme="minorEastAsia" w:hAnsi="Cambria Math"/>
+                <w:i/>
+              </w:rPr>
+            </m:ctrlPr>
+          </m:sSubPr>
+          <m:e>
+            <m:r>
+              <w:rPr>
+                <w:rFonts w:ascii="Cambria Math" w:eastAsiaTheme="minorEastAsia" w:hAnsi="Cambria Math"/>
+              </w:rPr>
+              <m:t>y</m:t>
+            </m:r>
+          </m:e>
+          <m:sub>
+            <m:r>
+              <w:rPr>
+                <w:rFonts w:ascii="Cambria Math" w:eastAsiaTheme="minorEastAsia" w:hAnsi="Cambria Math"/>
+              </w:rPr>
+              <m:t>i</m:t>
+            </m:r>
+          </m:sub>
+        </m:sSub>
+        <m:r>
+          <w:rPr>
+            <w:rFonts w:ascii="Cambria Math" w:eastAsiaTheme="minorEastAsia" w:hAnsi="Cambria Math"/>
+          </w:rPr>
+          <m:t>=</m:t>
+        </m:r>
+        <m:bar>
+          <m:barPr>
+            <m:pos m:val="top"/>
+            <m:ctrlPr>
+              <w:rPr>
+                <w:rFonts w:ascii="Cambria Math" w:eastAsiaTheme="minorEastAsia" w:hAnsi="Cambria Math"/>
+                <w:i/>
+              </w:rPr>
+            </m:ctrlPr>
+          </m:barPr>
+          <m:e>
+            <m:sSub>
+              <m:sSubPr>
+                <m:ctrlPr>
+                  <w:rPr>
+                    <w:rFonts w:ascii="Cambria Math" w:eastAsiaTheme="minorEastAsia" w:hAnsi="Cambria Math"/>
+                    <w:i/>
+                  </w:rPr>
+                </m:ctrlPr>
+              </m:sSubPr>
+              <m:e>
+                <m:r>
+                  <w:rPr>
+                    <w:rFonts w:ascii="Cambria Math" w:eastAsiaTheme="minorEastAsia" w:hAnsi="Cambria Math"/>
+                  </w:rPr>
+                  <m:t>x</m:t>
+                </m:r>
+              </m:e>
+              <m:sub>
+                <m:r>
+                  <w:rPr>
+                    <w:rFonts w:ascii="Cambria Math" w:eastAsiaTheme="minorEastAsia" w:hAnsi="Cambria Math"/>
+                  </w:rPr>
+                  <m:t>i</m:t>
+                </m:r>
+              </m:sub>
+            </m:sSub>
+          </m:e>
+        </m:bar>
+      </m:oMath>
+      <w:r>
+        <w:rPr>
+          <w:rFonts w:eastAsiaTheme="minorEastAsia"/>
+        </w:rPr>
         <w:t xml:space="preserve">. </w:t>
       </w:r>
       <w:r>
@@ -290,7 +447,7 @@
           <w:rPr>
             <w:rFonts w:ascii="Cambria Math" w:eastAsiaTheme="minorEastAsia" w:hAnsi="Cambria Math"/>
           </w:rPr>
-          <m:t>k</m:t>
+          <m:t>n</m:t>
         </m:r>
       </m:oMath>
       <w:r>
@@ -1418,6 +1575,11 @@
       </w:r>
     </w:p>
     <w:p>
+      <w:r>
+        <w:t>We need to prove both of the two following claims:</w:t>
+      </w:r>
+    </w:p>
+    <w:p>
       <w:pPr>
         <w:pStyle w:val="ListParagraph"/>
         <w:numPr>
@@ -1432,12 +1594,6 @@
         <w:rPr>
           <w:rFonts w:eastAsiaTheme="minorEastAsia"/>
         </w:rPr>
-        <w:t xml:space="preserve">We want to prove that </w:t>
-      </w:r>
-      <w:r>
-        <w:rPr>
-          <w:rFonts w:eastAsiaTheme="minorEastAsia"/>
-        </w:rPr>
         <w:t xml:space="preserve">if </w:t>
       </w:r>
       <w:r>
@@ -1457,7 +1613,25 @@
           <w:rPr>
             <w:rFonts w:ascii="Cambria Math" w:eastAsiaTheme="minorEastAsia" w:hAnsi="Cambria Math"/>
           </w:rPr>
-          <m:t xml:space="preserve">SAT(formula) </m:t>
+          <m:t>Monotone</m:t>
+        </m:r>
+        <m:r>
+          <w:rPr>
+            <w:rFonts w:ascii="Cambria Math" w:eastAsiaTheme="minorEastAsia" w:hAnsi="Cambria Math"/>
+          </w:rPr>
+          <m:t>SAT(formula</m:t>
+        </m:r>
+        <m:r>
+          <w:rPr>
+            <w:rFonts w:ascii="Cambria Math" w:eastAsiaTheme="minorEastAsia" w:hAnsi="Cambria Math"/>
+          </w:rPr>
+          <m:t>',k</m:t>
+        </m:r>
+        <m:r>
+          <w:rPr>
+            <w:rFonts w:ascii="Cambria Math" w:eastAsiaTheme="minorEastAsia" w:hAnsi="Cambria Math"/>
+          </w:rPr>
+          <m:t xml:space="preserve">) </m:t>
         </m:r>
       </m:oMath>
       <w:r>
@@ -1495,7 +1669,13 @@
           <w:rPr>
             <w:rFonts w:ascii="Cambria Math" w:eastAsiaTheme="minorEastAsia" w:hAnsi="Cambria Math"/>
           </w:rPr>
-          <m:t>MonotoneSAT(formula’, k)</m:t>
+          <m:t>S</m:t>
+        </m:r>
+        <m:r>
+          <w:rPr>
+            <w:rFonts w:ascii="Cambria Math" w:eastAsiaTheme="minorEastAsia" w:hAnsi="Cambria Math"/>
+          </w:rPr>
+          <m:t>AT(formula)</m:t>
         </m:r>
       </m:oMath>
       <w:r>
@@ -1520,12 +1700,6 @@
         <w:rPr>
           <w:rFonts w:eastAsiaTheme="minorEastAsia"/>
         </w:rPr>
-        <w:t xml:space="preserve">We want to prove that </w:t>
-      </w:r>
-      <w:r>
-        <w:rPr>
-          <w:rFonts w:eastAsiaTheme="minorEastAsia"/>
-        </w:rPr>
         <w:t xml:space="preserve">if the answer to </w:t>
       </w:r>
       <m:oMath>
@@ -1533,7 +1707,63 @@
           <w:rPr>
             <w:rFonts w:ascii="Cambria Math" w:eastAsiaTheme="minorEastAsia" w:hAnsi="Cambria Math"/>
           </w:rPr>
-          <m:t>SAT(formula)</m:t>
+          <m:t>Monotone</m:t>
+        </m:r>
+        <m:r>
+          <w:rPr>
+            <w:rFonts w:ascii="Cambria Math" w:eastAsiaTheme="minorEastAsia" w:hAnsi="Cambria Math"/>
+          </w:rPr>
+          <m:t>S</m:t>
+        </m:r>
+        <m:r>
+          <w:rPr>
+            <w:rFonts w:ascii="Cambria Math" w:eastAsiaTheme="minorEastAsia" w:hAnsi="Cambria Math"/>
+          </w:rPr>
+          <m:t>AT(</m:t>
+        </m:r>
+        <m:r>
+          <w:rPr>
+            <w:rFonts w:ascii="Cambria Math" w:eastAsiaTheme="minorEastAsia" w:hAnsi="Cambria Math"/>
+          </w:rPr>
+          <m:t>formul</m:t>
+        </m:r>
+        <m:sSup>
+          <m:sSupPr>
+            <m:ctrlPr>
+              <w:rPr>
+                <w:rFonts w:ascii="Cambria Math" w:eastAsiaTheme="minorEastAsia" w:hAnsi="Cambria Math"/>
+                <w:i/>
+              </w:rPr>
+            </m:ctrlPr>
+          </m:sSupPr>
+          <m:e>
+            <m:r>
+              <w:rPr>
+                <w:rFonts w:ascii="Cambria Math" w:eastAsiaTheme="minorEastAsia" w:hAnsi="Cambria Math"/>
+              </w:rPr>
+              <m:t>a</m:t>
+            </m:r>
+          </m:e>
+          <m:sup>
+            <m:r>
+              <w:rPr>
+                <w:rFonts w:ascii="Cambria Math" w:eastAsiaTheme="minorEastAsia" w:hAnsi="Cambria Math"/>
+              </w:rPr>
+              <m:t>'</m:t>
+            </m:r>
+          </m:sup>
+        </m:sSup>
+        <m:r>
+          <w:rPr>
+            <w:rFonts w:ascii="Cambria Math" w:eastAsiaTheme="minorEastAsia" w:hAnsi="Cambria Math"/>
+          </w:rPr>
+          <m:t>,k</m:t>
+        </m:r>
+        <m:r>
+          <w:rPr>
+            <w:rFonts w:ascii="Cambria Math" w:eastAsiaTheme="minorEastAsia" w:hAnsi="Cambria Math"/>
+          </w:rPr>
+          <m:t>)</m:t>
         </m:r>
       </m:oMath>
       <w:r>
@@ -1547,7 +1777,7 @@
           <w:rPr>
             <w:rFonts w:ascii="Cambria Math" w:eastAsiaTheme="minorEastAsia" w:hAnsi="Cambria Math"/>
           </w:rPr>
-          <m:t>MonotoneSAT</m:t>
+          <m:t>SAT</m:t>
         </m:r>
         <m:d>
           <m:dPr>
@@ -1565,37 +1795,11 @@
               </w:rPr>
               <m:t>formul</m:t>
             </m:r>
-            <m:sSup>
-              <m:sSupPr>
-                <m:ctrlPr>
-                  <w:rPr>
-                    <w:rFonts w:ascii="Cambria Math" w:eastAsiaTheme="minorEastAsia" w:hAnsi="Cambria Math"/>
-                    <w:i/>
-                  </w:rPr>
-                </m:ctrlPr>
-              </m:sSupPr>
-              <m:e>
-                <m:r>
-                  <w:rPr>
-                    <w:rFonts w:ascii="Cambria Math" w:eastAsiaTheme="minorEastAsia" w:hAnsi="Cambria Math"/>
-                  </w:rPr>
-                  <m:t>a</m:t>
-                </m:r>
-              </m:e>
-              <m:sup>
-                <m:r>
-                  <w:rPr>
-                    <w:rFonts w:ascii="Cambria Math" w:eastAsiaTheme="minorEastAsia" w:hAnsi="Cambria Math"/>
-                  </w:rPr>
-                  <m:t>'</m:t>
-                </m:r>
-              </m:sup>
-            </m:sSup>
             <m:r>
               <w:rPr>
                 <w:rFonts w:ascii="Cambria Math" w:eastAsiaTheme="minorEastAsia" w:hAnsi="Cambria Math"/>
               </w:rPr>
-              <m:t>,k</m:t>
+              <m:t>a</m:t>
             </m:r>
           </m:e>
         </m:d>
@@ -1628,11 +1832,35 @@
           <w:rPr>
             <w:rFonts w:ascii="Cambria Math" w:hAnsi="Cambria Math"/>
           </w:rPr>
-          <m:t>SAT(formula)</m:t>
+          <m:t>Monotone</m:t>
+        </m:r>
+        <m:r>
+          <w:rPr>
+            <w:rFonts w:ascii="Cambria Math" w:hAnsi="Cambria Math"/>
+          </w:rPr>
+          <m:t>SAT(formula</m:t>
+        </m:r>
+        <m:r>
+          <w:rPr>
+            <w:rFonts w:ascii="Cambria Math" w:hAnsi="Cambria Math"/>
+          </w:rPr>
+          <m:t>'</m:t>
+        </m:r>
+        <m:r>
+          <w:rPr>
+            <w:rFonts w:ascii="Cambria Math" w:hAnsi="Cambria Math"/>
+          </w:rPr>
+          <m:t>,k</m:t>
+        </m:r>
+        <m:r>
+          <w:rPr>
+            <w:rFonts w:ascii="Cambria Math" w:hAnsi="Cambria Math"/>
+          </w:rPr>
+          <m:t>)</m:t>
         </m:r>
       </m:oMath>
       <w:r>
-        <w:t xml:space="preserve"> returns yes, then that means </w:t>
+        <w:t xml:space="preserve"> returns yes, then </w:t>
       </w:r>
       <m:oMath>
         <m:r>
@@ -1641,166 +1869,260 @@
           </w:rPr>
           <m:t>formula</m:t>
         </m:r>
+        <m:r>
+          <w:rPr>
+            <w:rFonts w:ascii="Cambria Math" w:hAnsi="Cambria Math"/>
+          </w:rPr>
+          <m:t>'</m:t>
+        </m:r>
       </m:oMath>
       <w:r>
         <w:rPr>
           <w:rFonts w:eastAsiaTheme="minorEastAsia"/>
         </w:rPr>
-        <w:t xml:space="preserve"> is true </w:t>
-      </w:r>
-      <w:r>
-        <w:t xml:space="preserve">by setting at most </w:t>
+        <w:t xml:space="preserve"> is </w:t>
+      </w:r>
+      <w:r>
+        <w:rPr>
+          <w:rFonts w:eastAsiaTheme="minorEastAsia"/>
+        </w:rPr>
+        <w:t>satisfiable</w:t>
+      </w:r>
+      <w:r>
+        <w:rPr>
+          <w:rFonts w:eastAsiaTheme="minorEastAsia"/>
+        </w:rPr>
+        <w:t xml:space="preserve"> with at most</w:t>
+      </w:r>
+      <w:r>
+        <w:rPr>
+          <w:rFonts w:eastAsiaTheme="minorEastAsia"/>
+        </w:rPr>
+        <w:t xml:space="preserve"> </w:t>
       </w:r>
       <m:oMath>
         <m:r>
           <w:rPr>
-            <w:rFonts w:ascii="Cambria Math" w:hAnsi="Cambria Math"/>
+            <w:rFonts w:ascii="Cambria Math" w:eastAsiaTheme="minorEastAsia" w:hAnsi="Cambria Math"/>
           </w:rPr>
           <m:t>k</m:t>
         </m:r>
       </m:oMath>
       <w:r>
-        <w:t xml:space="preserve"> variables in </w:t>
+        <w:rPr>
+          <w:rFonts w:eastAsiaTheme="minorEastAsia"/>
+        </w:rPr>
+        <w:t xml:space="preserve"> </w:t>
+      </w:r>
+      <w:r>
+        <w:rPr>
+          <w:rFonts w:eastAsiaTheme="minorEastAsia"/>
+        </w:rPr>
+        <w:t>variables</w:t>
+      </w:r>
+      <w:r>
+        <w:rPr>
+          <w:rFonts w:eastAsiaTheme="minorEastAsia"/>
+        </w:rPr>
+        <w:t xml:space="preserve"> set to true</w:t>
+      </w:r>
+      <w:r>
+        <w:rPr>
+          <w:rFonts w:eastAsiaTheme="minorEastAsia"/>
+        </w:rPr>
+        <w:t xml:space="preserve">. </w:t>
+      </w:r>
+      <w:r>
+        <w:rPr>
+          <w:rFonts w:eastAsiaTheme="minorEastAsia"/>
+        </w:rPr>
+        <w:t xml:space="preserve">We added </w:t>
       </w:r>
       <m:oMath>
         <m:r>
           <w:rPr>
-            <w:rFonts w:ascii="Cambria Math" w:hAnsi="Cambria Math"/>
-          </w:rPr>
-          <m:t>formula</m:t>
+            <w:rFonts w:ascii="Cambria Math" w:eastAsiaTheme="minorEastAsia" w:hAnsi="Cambria Math"/>
+          </w:rPr>
+          <m:t>k=n</m:t>
         </m:r>
       </m:oMath>
       <w:r>
         <w:rPr>
           <w:rFonts w:eastAsiaTheme="minorEastAsia"/>
         </w:rPr>
+        <w:t xml:space="preserve"> new clauses</w:t>
+      </w:r>
+      <w:r>
+        <w:rPr>
+          <w:rFonts w:eastAsiaTheme="minorEastAsia"/>
+        </w:rPr>
+        <w:t xml:space="preserve">. </w:t>
+      </w:r>
+      <w:r>
+        <w:rPr>
+          <w:rFonts w:eastAsiaTheme="minorEastAsia"/>
+        </w:rPr>
+        <w:t xml:space="preserve">So, </w:t>
+      </w:r>
+      <m:oMath>
+        <m:r>
+          <w:rPr>
+            <w:rFonts w:ascii="Cambria Math" w:eastAsiaTheme="minorEastAsia" w:hAnsi="Cambria Math"/>
+          </w:rPr>
+          <m:t>MonotoneSAT(formul</m:t>
+        </m:r>
+        <m:sSup>
+          <m:sSupPr>
+            <m:ctrlPr>
+              <w:rPr>
+                <w:rFonts w:ascii="Cambria Math" w:eastAsiaTheme="minorEastAsia" w:hAnsi="Cambria Math"/>
+                <w:i/>
+              </w:rPr>
+            </m:ctrlPr>
+          </m:sSupPr>
+          <m:e>
+            <m:r>
+              <w:rPr>
+                <w:rFonts w:ascii="Cambria Math" w:eastAsiaTheme="minorEastAsia" w:hAnsi="Cambria Math"/>
+              </w:rPr>
+              <m:t>a</m:t>
+            </m:r>
+          </m:e>
+          <m:sup>
+            <m:r>
+              <w:rPr>
+                <w:rFonts w:ascii="Cambria Math" w:eastAsiaTheme="minorEastAsia" w:hAnsi="Cambria Math"/>
+              </w:rPr>
+              <m:t>'</m:t>
+            </m:r>
+          </m:sup>
+        </m:sSup>
+        <m:r>
+          <w:rPr>
+            <w:rFonts w:ascii="Cambria Math" w:eastAsiaTheme="minorEastAsia" w:hAnsi="Cambria Math"/>
+          </w:rPr>
+          <m:t>,k)</m:t>
+        </m:r>
+      </m:oMath>
+      <w:r>
+        <w:rPr>
+          <w:rFonts w:eastAsiaTheme="minorEastAsia"/>
+        </w:rPr>
         <w:t xml:space="preserve"> </w:t>
       </w:r>
       <w:r>
         <w:rPr>
           <w:rFonts w:eastAsiaTheme="minorEastAsia"/>
         </w:rPr>
-        <w:t xml:space="preserve">to true. </w:t>
-      </w:r>
-      <w:r>
-        <w:rPr>
-          <w:rFonts w:eastAsiaTheme="minorEastAsia"/>
-        </w:rPr>
-        <w:t>Since e</w:t>
-      </w:r>
-      <w:r>
-        <w:rPr>
-          <w:rFonts w:eastAsiaTheme="minorEastAsia"/>
-        </w:rPr>
-        <w:t xml:space="preserve">ach variable in </w:t>
+        <w:t xml:space="preserve">returning yes means the </w:t>
       </w:r>
       <m:oMath>
         <m:r>
           <w:rPr>
             <w:rFonts w:ascii="Cambria Math" w:eastAsiaTheme="minorEastAsia" w:hAnsi="Cambria Math"/>
           </w:rPr>
-          <m:t>formula</m:t>
+          <m:t>k</m:t>
         </m:r>
       </m:oMath>
       <w:r>
         <w:rPr>
           <w:rFonts w:eastAsiaTheme="minorEastAsia"/>
         </w:rPr>
-        <w:t xml:space="preserve"> has a corresponding variable in </w:t>
+        <w:t xml:space="preserve"> new clauses are all true, meaning </w:t>
+      </w:r>
+      <w:r>
+        <w:rPr>
+          <w:rFonts w:eastAsiaTheme="minorEastAsia"/>
+        </w:rPr>
+        <w:t xml:space="preserve">at least </w:t>
+      </w:r>
+      <w:r>
+        <w:rPr>
+          <w:rFonts w:eastAsiaTheme="minorEastAsia"/>
+        </w:rPr>
+        <w:t xml:space="preserve">one variable in each of those </w:t>
       </w:r>
       <m:oMath>
         <m:r>
           <w:rPr>
             <w:rFonts w:ascii="Cambria Math" w:eastAsiaTheme="minorEastAsia" w:hAnsi="Cambria Math"/>
           </w:rPr>
-          <m:t>formula</m:t>
-        </m:r>
-        <m:r>
-          <w:rPr>
-            <w:rFonts w:ascii="Cambria Math" w:eastAsiaTheme="minorEastAsia" w:hAnsi="Cambria Math"/>
-          </w:rPr>
-          <m:t>'</m:t>
+          <m:t>k</m:t>
         </m:r>
       </m:oMath>
       <w:r>
         <w:rPr>
           <w:rFonts w:eastAsiaTheme="minorEastAsia"/>
         </w:rPr>
-        <w:t xml:space="preserve">, setting those </w:t>
+        <w:t xml:space="preserve"> disjunctions are true; and since we have the constraint of setting at most </w:t>
       </w:r>
       <m:oMath>
         <m:r>
           <w:rPr>
             <w:rFonts w:ascii="Cambria Math" w:eastAsiaTheme="minorEastAsia" w:hAnsi="Cambria Math"/>
           </w:rPr>
-          <m:t xml:space="preserve">k </m:t>
+          <m:t>k</m:t>
         </m:r>
       </m:oMath>
       <w:r>
         <w:rPr>
           <w:rFonts w:eastAsiaTheme="minorEastAsia"/>
         </w:rPr>
-        <w:t xml:space="preserve">corresponding variables to true in </w:t>
+        <w:t xml:space="preserve"> variables to true, exactly one variable from each of these </w:t>
       </w:r>
       <m:oMath>
         <m:r>
           <w:rPr>
             <w:rFonts w:ascii="Cambria Math" w:eastAsiaTheme="minorEastAsia" w:hAnsi="Cambria Math"/>
           </w:rPr>
-          <m:t>formula'</m:t>
+          <m:t>k</m:t>
         </m:r>
       </m:oMath>
       <w:r>
         <w:rPr>
           <w:rFonts w:eastAsiaTheme="minorEastAsia"/>
         </w:rPr>
+        <w:t xml:space="preserve"> new clauses is true.</w:t>
+      </w:r>
+      <w:r>
+        <w:rPr>
+          <w:rFonts w:eastAsiaTheme="minorEastAsia"/>
+        </w:rPr>
         <w:t xml:space="preserve"> </w:t>
       </w:r>
       <w:r>
         <w:rPr>
           <w:rFonts w:eastAsiaTheme="minorEastAsia"/>
         </w:rPr>
-        <w:t xml:space="preserve">also makes </w:t>
+        <w:t>This satisfies that</w:t>
+      </w:r>
+      <w:r>
+        <w:rPr>
+          <w:rFonts w:eastAsiaTheme="minorEastAsia"/>
+        </w:rPr>
+        <w:t xml:space="preserve"> for any </w:t>
       </w:r>
       <m:oMath>
         <m:r>
           <w:rPr>
             <w:rFonts w:ascii="Cambria Math" w:eastAsiaTheme="minorEastAsia" w:hAnsi="Cambria Math"/>
           </w:rPr>
-          <m:t>formula'</m:t>
+          <m:t>i</m:t>
         </m:r>
       </m:oMath>
       <w:r>
         <w:rPr>
           <w:rFonts w:eastAsiaTheme="minorEastAsia"/>
         </w:rPr>
-        <w:t xml:space="preserve"> true, because </w:t>
-      </w:r>
-      <w:r>
-        <w:rPr>
-          <w:rFonts w:eastAsiaTheme="minorEastAsia"/>
-        </w:rPr>
-        <w:t xml:space="preserve">the new clauses are obviously true because they’re </w:t>
-      </w:r>
-      <w:r>
-        <w:rPr>
-          <w:rFonts w:eastAsiaTheme="minorEastAsia"/>
-        </w:rPr>
-        <w:t xml:space="preserve">in actuality </w:t>
-      </w:r>
-      <w:r>
-        <w:rPr>
-          <w:rFonts w:eastAsiaTheme="minorEastAsia"/>
-        </w:rPr>
-        <w:t xml:space="preserve">disjunctions </w:t>
+        <w:t>,</w:t>
+      </w:r>
+      <w:r>
+        <w:rPr>
+          <w:rFonts w:eastAsiaTheme="minorEastAsia"/>
+        </w:rPr>
+        <w:t xml:space="preserve"> </w:t>
       </w:r>
       <m:oMath>
-        <m:r>
-          <w:rPr>
-            <w:rFonts w:ascii="Cambria Math" w:eastAsiaTheme="minorEastAsia" w:hAnsi="Cambria Math"/>
-          </w:rPr>
-          <m:t>(</m:t>
-        </m:r>
         <m:sSub>
           <m:sSubPr>
             <m:ctrlPr>
@@ -1827,12 +2149,14 @@
             </m:r>
           </m:sub>
         </m:sSub>
-        <m:r>
-          <w:rPr>
-            <w:rFonts w:ascii="Cambria Math" w:eastAsiaTheme="minorEastAsia" w:hAnsi="Cambria Math"/>
-          </w:rPr>
-          <m:t>∨</m:t>
-        </m:r>
+      </m:oMath>
+      <w:r>
+        <w:rPr>
+          <w:rFonts w:eastAsiaTheme="minorEastAsia"/>
+        </w:rPr>
+        <w:t xml:space="preserve"> and </w:t>
+      </w:r>
+      <m:oMath>
         <m:bar>
           <m:barPr>
             <m:pos m:val="top"/>
@@ -1872,18 +2196,44 @@
             </m:sSub>
           </m:e>
         </m:bar>
-        <m:r>
-          <w:rPr>
-            <w:rFonts w:ascii="Cambria Math" w:eastAsiaTheme="minorEastAsia" w:hAnsi="Cambria Math"/>
-          </w:rPr>
-          <m:t>)</m:t>
-        </m:r>
       </m:oMath>
       <w:r>
         <w:rPr>
           <w:rFonts w:eastAsiaTheme="minorEastAsia"/>
         </w:rPr>
-        <w:t>, and the remaining clauses are also true because it’s essentially the old formula.</w:t>
+        <w:t xml:space="preserve"> cannot both be true in the original problem. The remaining</w:t>
+      </w:r>
+      <w:r>
+        <w:rPr>
+          <w:rFonts w:eastAsiaTheme="minorEastAsia"/>
+        </w:rPr>
+        <w:t xml:space="preserve"> clauses are es</w:t>
+      </w:r>
+      <w:r>
+        <w:rPr>
+          <w:rFonts w:eastAsiaTheme="minorEastAsia"/>
+        </w:rPr>
+        <w:t>sentially the original problem. Thus,</w:t>
+      </w:r>
+      <w:r>
+        <w:rPr>
+          <w:rFonts w:eastAsiaTheme="minorEastAsia"/>
+        </w:rPr>
+        <w:t xml:space="preserve"> </w:t>
+      </w:r>
+      <m:oMath>
+        <m:r>
+          <w:rPr>
+            <w:rFonts w:ascii="Cambria Math" w:eastAsiaTheme="minorEastAsia" w:hAnsi="Cambria Math"/>
+          </w:rPr>
+          <m:t>SAT(formula)</m:t>
+        </m:r>
+      </m:oMath>
+      <w:r>
+        <w:rPr>
+          <w:rFonts w:eastAsiaTheme="minorEastAsia"/>
+        </w:rPr>
+        <w:t xml:space="preserve"> also returns yes.</w:t>
       </w:r>
     </w:p>
     <w:p>
@@ -1901,33 +2251,148 @@
         <w:rPr>
           <w:rFonts w:eastAsiaTheme="minorEastAsia"/>
         </w:rPr>
-        <w:t xml:space="preserve">Suppose </w:t>
+        <w:t>We will prove the contrapositive of the 2</w:t>
+      </w:r>
+      <w:r>
+        <w:rPr>
+          <w:rFonts w:eastAsiaTheme="minorEastAsia"/>
+          <w:vertAlign w:val="superscript"/>
+        </w:rPr>
+        <w:t>nd</w:t>
+      </w:r>
+      <w:r>
+        <w:rPr>
+          <w:rFonts w:eastAsiaTheme="minorEastAsia"/>
+        </w:rPr>
+        <w:t xml:space="preserve"> claim: </w:t>
+      </w:r>
+      <w:r>
+        <w:rPr>
+          <w:rFonts w:eastAsiaTheme="minorEastAsia"/>
+        </w:rPr>
+        <w:t xml:space="preserve">if the answer to </w:t>
       </w:r>
       <m:oMath>
         <m:r>
           <w:rPr>
             <w:rFonts w:ascii="Cambria Math" w:eastAsiaTheme="minorEastAsia" w:hAnsi="Cambria Math"/>
           </w:rPr>
-          <m:t>SAT(formula)</m:t>
-        </m:r>
+          <m:t>SAT</m:t>
+        </m:r>
+        <m:d>
+          <m:dPr>
+            <m:ctrlPr>
+              <w:rPr>
+                <w:rFonts w:ascii="Cambria Math" w:eastAsiaTheme="minorEastAsia" w:hAnsi="Cambria Math"/>
+                <w:i/>
+              </w:rPr>
+            </m:ctrlPr>
+          </m:dPr>
+          <m:e>
+            <m:r>
+              <w:rPr>
+                <w:rFonts w:ascii="Cambria Math" w:eastAsiaTheme="minorEastAsia" w:hAnsi="Cambria Math"/>
+              </w:rPr>
+              <m:t>formula</m:t>
+            </m:r>
+          </m:e>
+        </m:d>
       </m:oMath>
       <w:r>
         <w:rPr>
           <w:rFonts w:eastAsiaTheme="minorEastAsia"/>
         </w:rPr>
+        <w:t xml:space="preserve"> is yes, then the answer to </w:t>
+      </w:r>
+      <m:oMath>
+        <m:r>
+          <w:rPr>
+            <w:rFonts w:ascii="Cambria Math" w:eastAsiaTheme="minorEastAsia" w:hAnsi="Cambria Math"/>
+          </w:rPr>
+          <m:t>MonotoneSAT(formul</m:t>
+        </m:r>
+        <m:sSup>
+          <m:sSupPr>
+            <m:ctrlPr>
+              <w:rPr>
+                <w:rFonts w:ascii="Cambria Math" w:eastAsiaTheme="minorEastAsia" w:hAnsi="Cambria Math"/>
+                <w:i/>
+              </w:rPr>
+            </m:ctrlPr>
+          </m:sSupPr>
+          <m:e>
+            <m:r>
+              <w:rPr>
+                <w:rFonts w:ascii="Cambria Math" w:eastAsiaTheme="minorEastAsia" w:hAnsi="Cambria Math"/>
+              </w:rPr>
+              <m:t>a</m:t>
+            </m:r>
+          </m:e>
+          <m:sup>
+            <m:r>
+              <w:rPr>
+                <w:rFonts w:ascii="Cambria Math" w:eastAsiaTheme="minorEastAsia" w:hAnsi="Cambria Math"/>
+              </w:rPr>
+              <m:t>'</m:t>
+            </m:r>
+          </m:sup>
+        </m:sSup>
+        <m:r>
+          <w:rPr>
+            <w:rFonts w:ascii="Cambria Math" w:eastAsiaTheme="minorEastAsia" w:hAnsi="Cambria Math"/>
+          </w:rPr>
+          <m:t>,k)</m:t>
+        </m:r>
+      </m:oMath>
+      <w:r>
+        <w:rPr>
+          <w:rFonts w:eastAsiaTheme="minorEastAsia"/>
+        </w:rPr>
+        <w:t xml:space="preserve"> is also yes.</w:t>
+      </w:r>
+      <w:r>
+        <w:rPr>
+          <w:rFonts w:eastAsiaTheme="minorEastAsia"/>
+        </w:rPr>
         <w:t xml:space="preserve"> </w:t>
       </w:r>
       <w:r>
         <w:rPr>
           <w:rFonts w:eastAsiaTheme="minorEastAsia"/>
         </w:rPr>
-        <w:t xml:space="preserve">returns no, then that means </w:t>
+        <w:t xml:space="preserve">Since there is a </w:t>
+      </w:r>
+      <w:r>
+        <w:rPr>
+          <w:rFonts w:eastAsiaTheme="minorEastAsia"/>
+        </w:rPr>
+        <w:t xml:space="preserve">one-to-one correspondence from all the variables </w:t>
       </w:r>
       <m:oMath>
         <m:r>
           <w:rPr>
             <w:rFonts w:ascii="Cambria Math" w:eastAsiaTheme="minorEastAsia" w:hAnsi="Cambria Math"/>
           </w:rPr>
+          <m:t>a∈formula</m:t>
+        </m:r>
+      </m:oMath>
+      <w:r>
+        <w:rPr>
+          <w:rFonts w:eastAsiaTheme="minorEastAsia"/>
+        </w:rPr>
+        <w:t xml:space="preserve"> to all variables </w:t>
+      </w:r>
+      <m:oMath>
+        <m:r>
+          <w:rPr>
+            <w:rFonts w:ascii="Cambria Math" w:eastAsiaTheme="minorEastAsia" w:hAnsi="Cambria Math"/>
+          </w:rPr>
+          <m:t>b∈</m:t>
+        </m:r>
+        <m:r>
+          <w:rPr>
+            <w:rFonts w:ascii="Cambria Math" w:eastAsiaTheme="minorEastAsia" w:hAnsi="Cambria Math"/>
+          </w:rPr>
           <m:t>formula</m:t>
         </m:r>
       </m:oMath>
@@ -1935,12 +2400,313 @@
         <w:rPr>
           <w:rFonts w:eastAsiaTheme="minorEastAsia"/>
         </w:rPr>
-        <w:t xml:space="preserve"> has no satisfiability</w:t>
+        <w:t>’</w:t>
+      </w:r>
+      <w:r>
+        <w:rPr>
+          <w:rFonts w:eastAsiaTheme="minorEastAsia"/>
+        </w:rPr>
+        <w:t xml:space="preserve"> (injection from </w:t>
+      </w:r>
+      <m:oMath>
+        <m:r>
+          <w:rPr>
+            <w:rFonts w:ascii="Cambria Math" w:eastAsiaTheme="minorEastAsia" w:hAnsi="Cambria Math"/>
+          </w:rPr>
+          <m:t>formula</m:t>
+        </m:r>
+      </m:oMath>
+      <w:r>
+        <w:rPr>
+          <w:rFonts w:eastAsiaTheme="minorEastAsia"/>
+        </w:rPr>
+        <w:t xml:space="preserve"> variables to </w:t>
+      </w:r>
+      <m:oMath>
+        <m:r>
+          <w:rPr>
+            <w:rFonts w:ascii="Cambria Math" w:eastAsiaTheme="minorEastAsia" w:hAnsi="Cambria Math"/>
+          </w:rPr>
+          <m:t>formula'</m:t>
+        </m:r>
+      </m:oMath>
+      <w:r>
+        <w:rPr>
+          <w:rFonts w:eastAsiaTheme="minorEastAsia"/>
+        </w:rPr>
+        <w:t xml:space="preserve"> variables)</w:t>
+      </w:r>
+      <w:r>
+        <w:rPr>
+          <w:rFonts w:eastAsiaTheme="minorEastAsia"/>
+        </w:rPr>
+        <w:t>,</w:t>
+      </w:r>
+      <w:r>
+        <w:rPr>
+          <w:rFonts w:eastAsiaTheme="minorEastAsia"/>
+        </w:rPr>
+        <w:t xml:space="preserve"> we copy over </w:t>
+      </w:r>
+      <m:oMath>
+        <m:r>
+          <w:rPr>
+            <w:rFonts w:ascii="Cambria Math" w:eastAsiaTheme="minorEastAsia" w:hAnsi="Cambria Math"/>
+          </w:rPr>
+          <m:t>a</m:t>
+        </m:r>
+      </m:oMath>
+      <w:r>
+        <w:rPr>
+          <w:rFonts w:eastAsiaTheme="minorEastAsia"/>
+        </w:rPr>
+        <w:t xml:space="preserve">’s truth value to </w:t>
+      </w:r>
+      <m:oMath>
+        <m:r>
+          <w:rPr>
+            <w:rFonts w:ascii="Cambria Math" w:eastAsiaTheme="minorEastAsia" w:hAnsi="Cambria Math"/>
+          </w:rPr>
+          <m:t>b</m:t>
+        </m:r>
+      </m:oMath>
+      <w:r>
+        <w:rPr>
+          <w:rFonts w:eastAsiaTheme="minorEastAsia"/>
+        </w:rPr>
+        <w:t>’</w:t>
+      </w:r>
+      <w:r>
+        <w:rPr>
+          <w:rFonts w:eastAsiaTheme="minorEastAsia"/>
+        </w:rPr>
+        <w:t xml:space="preserve">s truth value: set all </w:t>
+      </w:r>
+      <m:oMath>
+        <m:sSub>
+          <m:sSubPr>
+            <m:ctrlPr>
+              <w:rPr>
+                <w:rFonts w:ascii="Cambria Math" w:eastAsiaTheme="minorEastAsia" w:hAnsi="Cambria Math"/>
+                <w:i/>
+              </w:rPr>
+            </m:ctrlPr>
+          </m:sSubPr>
+          <m:e>
+            <m:r>
+              <w:rPr>
+                <w:rFonts w:ascii="Cambria Math" w:eastAsiaTheme="minorEastAsia" w:hAnsi="Cambria Math"/>
+              </w:rPr>
+              <m:t>y</m:t>
+            </m:r>
+          </m:e>
+          <m:sub>
+            <m:r>
+              <w:rPr>
+                <w:rFonts w:ascii="Cambria Math" w:eastAsiaTheme="minorEastAsia" w:hAnsi="Cambria Math"/>
+              </w:rPr>
+              <m:t>i</m:t>
+            </m:r>
+          </m:sub>
+        </m:sSub>
+        <m:r>
+          <w:rPr>
+            <w:rFonts w:ascii="Cambria Math" w:eastAsiaTheme="minorEastAsia" w:hAnsi="Cambria Math"/>
+          </w:rPr>
+          <m:t>=¬</m:t>
+        </m:r>
+        <m:sSub>
+          <m:sSubPr>
+            <m:ctrlPr>
+              <w:rPr>
+                <w:rFonts w:ascii="Cambria Math" w:eastAsiaTheme="minorEastAsia" w:hAnsi="Cambria Math"/>
+                <w:i/>
+              </w:rPr>
+            </m:ctrlPr>
+          </m:sSubPr>
+          <m:e>
+            <m:r>
+              <w:rPr>
+                <w:rFonts w:ascii="Cambria Math" w:eastAsiaTheme="minorEastAsia" w:hAnsi="Cambria Math"/>
+              </w:rPr>
+              <m:t>x</m:t>
+            </m:r>
+          </m:e>
+          <m:sub>
+            <m:r>
+              <w:rPr>
+                <w:rFonts w:ascii="Cambria Math" w:eastAsiaTheme="minorEastAsia" w:hAnsi="Cambria Math"/>
+              </w:rPr>
+              <m:t>i</m:t>
+            </m:r>
+          </m:sub>
+        </m:sSub>
+      </m:oMath>
+      <w:r>
+        <w:rPr>
+          <w:rFonts w:eastAsiaTheme="minorEastAsia"/>
+        </w:rPr>
+        <w:t xml:space="preserve">, and </w:t>
+      </w:r>
+      <m:oMath>
+        <m:sSub>
+          <m:sSubPr>
+            <m:ctrlPr>
+              <w:rPr>
+                <w:rFonts w:ascii="Cambria Math" w:eastAsiaTheme="minorEastAsia" w:hAnsi="Cambria Math"/>
+                <w:i/>
+              </w:rPr>
+            </m:ctrlPr>
+          </m:sSubPr>
+          <m:e>
+            <m:r>
+              <w:rPr>
+                <w:rFonts w:ascii="Cambria Math" w:eastAsiaTheme="minorEastAsia" w:hAnsi="Cambria Math"/>
+              </w:rPr>
+              <m:t>x</m:t>
+            </m:r>
+          </m:e>
+          <m:sub>
+            <m:r>
+              <w:rPr>
+                <w:rFonts w:ascii="Cambria Math" w:eastAsiaTheme="minorEastAsia" w:hAnsi="Cambria Math"/>
+              </w:rPr>
+              <m:t>i</m:t>
+            </m:r>
+          </m:sub>
+        </m:sSub>
+        <m:r>
+          <w:rPr>
+            <w:rFonts w:ascii="Cambria Math" w:eastAsiaTheme="minorEastAsia" w:hAnsi="Cambria Math"/>
+          </w:rPr>
+          <m:t>=</m:t>
+        </m:r>
+        <m:sSub>
+          <m:sSubPr>
+            <m:ctrlPr>
+              <w:rPr>
+                <w:rFonts w:ascii="Cambria Math" w:eastAsiaTheme="minorEastAsia" w:hAnsi="Cambria Math"/>
+                <w:i/>
+              </w:rPr>
+            </m:ctrlPr>
+          </m:sSubPr>
+          <m:e>
+            <m:r>
+              <w:rPr>
+                <w:rFonts w:ascii="Cambria Math" w:eastAsiaTheme="minorEastAsia" w:hAnsi="Cambria Math"/>
+              </w:rPr>
+              <m:t>x</m:t>
+            </m:r>
+          </m:e>
+          <m:sub>
+            <m:r>
+              <w:rPr>
+                <w:rFonts w:ascii="Cambria Math" w:eastAsiaTheme="minorEastAsia" w:hAnsi="Cambria Math"/>
+              </w:rPr>
+              <m:t>i</m:t>
+            </m:r>
+          </m:sub>
+        </m:sSub>
+      </m:oMath>
+      <w:r>
+        <w:rPr>
+          <w:rFonts w:eastAsiaTheme="minorEastAsia"/>
+        </w:rPr>
+        <w:t>.</w:t>
+      </w:r>
+      <w:r>
+        <w:rPr>
+          <w:rFonts w:eastAsiaTheme="minorEastAsia"/>
+        </w:rPr>
+        <w:t xml:space="preserve"> The </w:t>
+      </w:r>
+      <m:oMath>
+        <m:r>
+          <w:rPr>
+            <w:rFonts w:ascii="Cambria Math" w:eastAsiaTheme="minorEastAsia" w:hAnsi="Cambria Math"/>
+          </w:rPr>
+          <m:t>k</m:t>
+        </m:r>
+      </m:oMath>
+      <w:r>
+        <w:rPr>
+          <w:rFonts w:eastAsiaTheme="minorEastAsia"/>
+        </w:rPr>
+        <w:t xml:space="preserve"> new clauses are all obviously true,</w:t>
+      </w:r>
+      <w:r>
+        <w:rPr>
+          <w:rFonts w:eastAsiaTheme="minorEastAsia"/>
+        </w:rPr>
+        <w:t xml:space="preserve"> and the remaining clauses are essentially the original problem</w:t>
+      </w:r>
+      <w:r>
+        <w:rPr>
+          <w:rFonts w:eastAsiaTheme="minorEastAsia"/>
+        </w:rPr>
+        <w:t>, hence also true</w:t>
+      </w:r>
+      <w:r>
+        <w:rPr>
+          <w:rFonts w:eastAsiaTheme="minorEastAsia"/>
+        </w:rPr>
+        <w:t>.</w:t>
+      </w:r>
+      <w:r>
+        <w:rPr>
+          <w:rFonts w:eastAsiaTheme="minorEastAsia"/>
+        </w:rPr>
+        <w:t xml:space="preserve"> Thus, </w:t>
+      </w:r>
+      <m:oMath>
+        <m:r>
+          <w:rPr>
+            <w:rFonts w:ascii="Cambria Math" w:eastAsiaTheme="minorEastAsia" w:hAnsi="Cambria Math"/>
+          </w:rPr>
+          <m:t>MonotoneSAT(formul</m:t>
+        </m:r>
+        <m:sSup>
+          <m:sSupPr>
+            <m:ctrlPr>
+              <w:rPr>
+                <w:rFonts w:ascii="Cambria Math" w:eastAsiaTheme="minorEastAsia" w:hAnsi="Cambria Math"/>
+                <w:i/>
+              </w:rPr>
+            </m:ctrlPr>
+          </m:sSupPr>
+          <m:e>
+            <m:r>
+              <w:rPr>
+                <w:rFonts w:ascii="Cambria Math" w:eastAsiaTheme="minorEastAsia" w:hAnsi="Cambria Math"/>
+              </w:rPr>
+              <m:t>a</m:t>
+            </m:r>
+          </m:e>
+          <m:sup>
+            <m:r>
+              <w:rPr>
+                <w:rFonts w:ascii="Cambria Math" w:eastAsiaTheme="minorEastAsia" w:hAnsi="Cambria Math"/>
+              </w:rPr>
+              <m:t>'</m:t>
+            </m:r>
+          </m:sup>
+        </m:sSup>
+        <m:r>
+          <w:rPr>
+            <w:rFonts w:ascii="Cambria Math" w:eastAsiaTheme="minorEastAsia" w:hAnsi="Cambria Math"/>
+          </w:rPr>
+          <m:t>,k)</m:t>
+        </m:r>
+      </m:oMath>
+      <w:r>
+        <w:rPr>
+          <w:rFonts w:eastAsiaTheme="minorEastAsia"/>
+        </w:rPr>
+        <w:t xml:space="preserve"> also returns yes.</w:t>
       </w:r>
       <w:bookmarkStart w:id="0" w:name="_GoBack"/>
       <w:bookmarkEnd w:id="0"/>
     </w:p>
-    <w:p/>
     <w:sectPr>
       <w:pgSz w:w="12240" w:h="15840"/>
       <w:pgMar w:top="1440" w:right="1440" w:bottom="1440" w:left="1440" w:header="720" w:footer="720" w:gutter="0"/>

</xml_diff>

<commit_message>
HW 7 done; so easy
</commit_message>
<xml_diff>
--- a/HW CS 4820/HW7/q1_HW7.docx
+++ b/HW CS 4820/HW7/q1_HW7.docx
@@ -44,7 +44,19 @@
         <w:rPr>
           <w:rFonts w:eastAsiaTheme="minorEastAsia"/>
         </w:rPr>
-        <w:t xml:space="preserve"> with</w:t>
+        <w:t xml:space="preserve"> </w:t>
+      </w:r>
+      <w:r>
+        <w:rPr>
+          <w:rFonts w:eastAsiaTheme="minorEastAsia"/>
+        </w:rPr>
+        <w:t xml:space="preserve">(NP-complete!) </w:t>
+      </w:r>
+      <w:r>
+        <w:rPr>
+          <w:rFonts w:eastAsiaTheme="minorEastAsia"/>
+        </w:rPr>
+        <w:t>with</w:t>
       </w:r>
       <w:r>
         <w:rPr>
@@ -57,13 +69,7 @@
           <w:rPr>
             <w:rFonts w:ascii="Cambria Math" w:eastAsiaTheme="minorEastAsia" w:hAnsi="Cambria Math"/>
           </w:rPr>
-          <m:t>n</m:t>
-        </m:r>
-        <m:r>
-          <w:rPr>
-            <w:rFonts w:ascii="Cambria Math" w:eastAsiaTheme="minorEastAsia" w:hAnsi="Cambria Math"/>
-          </w:rPr>
-          <m:t xml:space="preserve"> </m:t>
+          <m:t xml:space="preserve">n </m:t>
         </m:r>
       </m:oMath>
       <w:r>
@@ -316,13 +322,7 @@
           <w:rPr>
             <w:rFonts w:ascii="Cambria Math" w:eastAsiaTheme="minorEastAsia" w:hAnsi="Cambria Math"/>
           </w:rPr>
-          <m:t>i</m:t>
-        </m:r>
-        <m:r>
-          <w:rPr>
-            <w:rFonts w:ascii="Cambria Math" w:eastAsiaTheme="minorEastAsia" w:hAnsi="Cambria Math"/>
-          </w:rPr>
-          <m:t>∈</m:t>
+          <m:t>i∈</m:t>
         </m:r>
         <m:d>
           <m:dPr>
@@ -1480,31 +1480,7 @@
             <w:rPr>
               <w:rFonts w:ascii="Cambria Math" w:eastAsiaTheme="minorEastAsia" w:hAnsi="Cambria Math"/>
             </w:rPr>
-            <m:t>)</m:t>
-          </m:r>
-          <m:r>
-            <w:rPr>
-              <w:rFonts w:ascii="Cambria Math" w:eastAsiaTheme="minorEastAsia" w:hAnsi="Cambria Math"/>
-            </w:rPr>
-            <m:t>,</m:t>
-          </m:r>
-          <m:r>
-            <w:rPr>
-              <w:rFonts w:ascii="Cambria Math" w:eastAsiaTheme="minorEastAsia" w:hAnsi="Cambria Math"/>
-            </w:rPr>
-            <m:t xml:space="preserve">  </m:t>
-          </m:r>
-          <m:r>
-            <w:rPr>
-              <w:rFonts w:ascii="Cambria Math" w:eastAsiaTheme="minorEastAsia" w:hAnsi="Cambria Math"/>
-            </w:rPr>
-            <m:t xml:space="preserve"> k=</m:t>
-          </m:r>
-          <m:r>
-            <w:rPr>
-              <w:rFonts w:ascii="Cambria Math" w:eastAsiaTheme="minorEastAsia" w:hAnsi="Cambria Math"/>
-            </w:rPr>
-            <m:t>3</m:t>
+            <m:t>),   k=3</m:t>
           </m:r>
         </m:oMath>
       </m:oMathPara>
@@ -1576,6 +1552,20 @@
     </w:p>
     <w:p>
       <w:r>
+        <w:t>This problem is NP because given a yes answer an a solution, it is easy to verify the correctness of the solution in polynomial time (just plug it in and get the formula’s truth value).</w:t>
+      </w:r>
+    </w:p>
+    <w:p>
+      <w:r>
+        <w:t>The problem is NP-hard because SAT, an NP-complete problem, can be solved by reducing to Monotone SAT.</w:t>
+      </w:r>
+      <w:r>
+        <w:t xml:space="preserve"> We prove the correctness of our reduction as follows.</w:t>
+      </w:r>
+    </w:p>
+    <w:p/>
+    <w:p>
+      <w:r>
         <w:t>We need to prove both of the two following claims:</w:t>
       </w:r>
     </w:p>
@@ -1613,25 +1603,7 @@
           <w:rPr>
             <w:rFonts w:ascii="Cambria Math" w:eastAsiaTheme="minorEastAsia" w:hAnsi="Cambria Math"/>
           </w:rPr>
-          <m:t>Monotone</m:t>
-        </m:r>
-        <m:r>
-          <w:rPr>
-            <w:rFonts w:ascii="Cambria Math" w:eastAsiaTheme="minorEastAsia" w:hAnsi="Cambria Math"/>
-          </w:rPr>
-          <m:t>SAT(formula</m:t>
-        </m:r>
-        <m:r>
-          <w:rPr>
-            <w:rFonts w:ascii="Cambria Math" w:eastAsiaTheme="minorEastAsia" w:hAnsi="Cambria Math"/>
-          </w:rPr>
-          <m:t>',k</m:t>
-        </m:r>
-        <m:r>
-          <w:rPr>
-            <w:rFonts w:ascii="Cambria Math" w:eastAsiaTheme="minorEastAsia" w:hAnsi="Cambria Math"/>
-          </w:rPr>
-          <m:t xml:space="preserve">) </m:t>
+          <m:t xml:space="preserve">MonotoneSAT(formula',k) </m:t>
         </m:r>
       </m:oMath>
       <w:r>
@@ -1669,13 +1641,7 @@
           <w:rPr>
             <w:rFonts w:ascii="Cambria Math" w:eastAsiaTheme="minorEastAsia" w:hAnsi="Cambria Math"/>
           </w:rPr>
-          <m:t>S</m:t>
-        </m:r>
-        <m:r>
-          <w:rPr>
-            <w:rFonts w:ascii="Cambria Math" w:eastAsiaTheme="minorEastAsia" w:hAnsi="Cambria Math"/>
-          </w:rPr>
-          <m:t>AT(formula)</m:t>
+          <m:t>SAT(formula)</m:t>
         </m:r>
       </m:oMath>
       <w:r>
@@ -1707,77 +1673,33 @@
           <w:rPr>
             <w:rFonts w:ascii="Cambria Math" w:eastAsiaTheme="minorEastAsia" w:hAnsi="Cambria Math"/>
           </w:rPr>
-          <m:t>Monotone</m:t>
-        </m:r>
-        <m:r>
-          <w:rPr>
-            <w:rFonts w:ascii="Cambria Math" w:eastAsiaTheme="minorEastAsia" w:hAnsi="Cambria Math"/>
-          </w:rPr>
-          <m:t>S</m:t>
-        </m:r>
-        <m:r>
-          <w:rPr>
-            <w:rFonts w:ascii="Cambria Math" w:eastAsiaTheme="minorEastAsia" w:hAnsi="Cambria Math"/>
-          </w:rPr>
-          <m:t>AT(</m:t>
-        </m:r>
-        <m:r>
-          <w:rPr>
-            <w:rFonts w:ascii="Cambria Math" w:eastAsiaTheme="minorEastAsia" w:hAnsi="Cambria Math"/>
-          </w:rPr>
-          <m:t>formul</m:t>
-        </m:r>
-        <m:sSup>
-          <m:sSupPr>
-            <m:ctrlPr>
-              <w:rPr>
-                <w:rFonts w:ascii="Cambria Math" w:eastAsiaTheme="minorEastAsia" w:hAnsi="Cambria Math"/>
-                <w:i/>
-              </w:rPr>
-            </m:ctrlPr>
-          </m:sSupPr>
-          <m:e>
-            <m:r>
-              <w:rPr>
-                <w:rFonts w:ascii="Cambria Math" w:eastAsiaTheme="minorEastAsia" w:hAnsi="Cambria Math"/>
-              </w:rPr>
-              <m:t>a</m:t>
-            </m:r>
-          </m:e>
-          <m:sup>
-            <m:r>
-              <w:rPr>
-                <w:rFonts w:ascii="Cambria Math" w:eastAsiaTheme="minorEastAsia" w:hAnsi="Cambria Math"/>
-              </w:rPr>
-              <m:t>'</m:t>
-            </m:r>
-          </m:sup>
-        </m:sSup>
-        <m:r>
-          <w:rPr>
-            <w:rFonts w:ascii="Cambria Math" w:eastAsiaTheme="minorEastAsia" w:hAnsi="Cambria Math"/>
-          </w:rPr>
-          <m:t>,k</m:t>
-        </m:r>
-        <m:r>
-          <w:rPr>
-            <w:rFonts w:ascii="Cambria Math" w:eastAsiaTheme="minorEastAsia" w:hAnsi="Cambria Math"/>
-          </w:rPr>
-          <m:t>)</m:t>
+          <m:t>SAT(formula)</m:t>
         </m:r>
       </m:oMath>
       <w:r>
         <w:rPr>
           <w:rFonts w:eastAsiaTheme="minorEastAsia"/>
         </w:rPr>
-        <w:t xml:space="preserve"> is no, then the answer to </w:t>
+        <w:t xml:space="preserve"> is </w:t>
+      </w:r>
+      <w:r>
+        <w:rPr>
+          <w:rFonts w:eastAsiaTheme="minorEastAsia"/>
+        </w:rPr>
+        <w:t>yes</w:t>
+      </w:r>
+      <w:r>
+        <w:rPr>
+          <w:rFonts w:eastAsiaTheme="minorEastAsia"/>
+        </w:rPr>
+        <w:t xml:space="preserve">, then the answer to </w:t>
       </w:r>
       <m:oMath>
         <m:r>
           <w:rPr>
             <w:rFonts w:ascii="Cambria Math" w:eastAsiaTheme="minorEastAsia" w:hAnsi="Cambria Math"/>
           </w:rPr>
-          <m:t>SAT</m:t>
+          <m:t>MonotoneSAT</m:t>
         </m:r>
         <m:d>
           <m:dPr>
@@ -1795,11 +1717,37 @@
               </w:rPr>
               <m:t>formul</m:t>
             </m:r>
+            <m:sSup>
+              <m:sSupPr>
+                <m:ctrlPr>
+                  <w:rPr>
+                    <w:rFonts w:ascii="Cambria Math" w:eastAsiaTheme="minorEastAsia" w:hAnsi="Cambria Math"/>
+                    <w:i/>
+                  </w:rPr>
+                </m:ctrlPr>
+              </m:sSupPr>
+              <m:e>
+                <m:r>
+                  <w:rPr>
+                    <w:rFonts w:ascii="Cambria Math" w:eastAsiaTheme="minorEastAsia" w:hAnsi="Cambria Math"/>
+                  </w:rPr>
+                  <m:t>a</m:t>
+                </m:r>
+              </m:e>
+              <m:sup>
+                <m:r>
+                  <w:rPr>
+                    <w:rFonts w:ascii="Cambria Math" w:eastAsiaTheme="minorEastAsia" w:hAnsi="Cambria Math"/>
+                  </w:rPr>
+                  <m:t>'</m:t>
+                </m:r>
+              </m:sup>
+            </m:sSup>
             <m:r>
               <w:rPr>
                 <w:rFonts w:ascii="Cambria Math" w:eastAsiaTheme="minorEastAsia" w:hAnsi="Cambria Math"/>
               </w:rPr>
-              <m:t>a</m:t>
+              <m:t>,k</m:t>
             </m:r>
           </m:e>
         </m:d>
@@ -1808,11 +1756,25 @@
         <w:rPr>
           <w:rFonts w:eastAsiaTheme="minorEastAsia"/>
         </w:rPr>
-        <w:t xml:space="preserve"> is also no.</w:t>
+        <w:t xml:space="preserve"> is also </w:t>
+      </w:r>
+      <w:r>
+        <w:rPr>
+          <w:rFonts w:eastAsiaTheme="minorEastAsia"/>
+        </w:rPr>
+        <w:t>yes</w:t>
+      </w:r>
+      <w:r>
+        <w:rPr>
+          <w:rFonts w:eastAsiaTheme="minorEastAsia"/>
+        </w:rPr>
+        <w:t>.</w:t>
       </w:r>
     </w:p>
-    <w:p/>
-    <w:p/>
+    <w:p>
+      <w:bookmarkStart w:id="0" w:name="_GoBack"/>
+      <w:bookmarkEnd w:id="0"/>
+    </w:p>
     <w:p>
       <w:pPr>
         <w:pStyle w:val="ListParagraph"/>
@@ -1832,48 +1794,21 @@
           <w:rPr>
             <w:rFonts w:ascii="Cambria Math" w:hAnsi="Cambria Math"/>
           </w:rPr>
-          <m:t>Monotone</m:t>
-        </m:r>
-        <m:r>
-          <w:rPr>
-            <w:rFonts w:ascii="Cambria Math" w:hAnsi="Cambria Math"/>
-          </w:rPr>
-          <m:t>SAT(formula</m:t>
-        </m:r>
-        <m:r>
-          <w:rPr>
-            <w:rFonts w:ascii="Cambria Math" w:hAnsi="Cambria Math"/>
-          </w:rPr>
-          <m:t>'</m:t>
-        </m:r>
-        <m:r>
-          <w:rPr>
-            <w:rFonts w:ascii="Cambria Math" w:hAnsi="Cambria Math"/>
-          </w:rPr>
-          <m:t>,k</m:t>
-        </m:r>
-        <m:r>
-          <w:rPr>
-            <w:rFonts w:ascii="Cambria Math" w:hAnsi="Cambria Math"/>
-          </w:rPr>
-          <m:t>)</m:t>
+          <m:t>MonotoneSAT(formula',k)</m:t>
         </m:r>
       </m:oMath>
       <w:r>
-        <w:t xml:space="preserve"> returns yes, then </w:t>
+        <w:t xml:space="preserve"> returns yes</w:t>
+      </w:r>
+      <w:r>
+        <w:t xml:space="preserve"> (</w:t>
       </w:r>
       <m:oMath>
         <m:r>
           <w:rPr>
             <w:rFonts w:ascii="Cambria Math" w:hAnsi="Cambria Math"/>
           </w:rPr>
-          <m:t>formula</m:t>
-        </m:r>
-        <m:r>
-          <w:rPr>
-            <w:rFonts w:ascii="Cambria Math" w:hAnsi="Cambria Math"/>
-          </w:rPr>
-          <m:t>'</m:t>
+          <m:t>formula'</m:t>
         </m:r>
       </m:oMath>
       <w:r>
@@ -1925,6 +1860,12 @@
           <w:rFonts w:eastAsiaTheme="minorEastAsia"/>
         </w:rPr>
         <w:t xml:space="preserve"> set to true</w:t>
+      </w:r>
+      <w:r>
+        <w:rPr>
+          <w:rFonts w:eastAsiaTheme="minorEastAsia"/>
+        </w:rPr>
+        <w:t>)</w:t>
       </w:r>
       <w:r>
         <w:rPr>
@@ -2068,7 +2009,21 @@
         <w:rPr>
           <w:rFonts w:eastAsiaTheme="minorEastAsia"/>
         </w:rPr>
-        <w:t xml:space="preserve"> variables to true, exactly one variable from each of these </w:t>
+        <w:t xml:space="preserve"> variables to true, exactly one v</w:t>
+      </w:r>
+      <w:proofErr w:type="spellStart"/>
+      <w:r>
+        <w:rPr>
+          <w:rFonts w:eastAsiaTheme="minorEastAsia"/>
+        </w:rPr>
+        <w:t>ariable</w:t>
+      </w:r>
+      <w:proofErr w:type="spellEnd"/>
+      <w:r>
+        <w:rPr>
+          <w:rFonts w:eastAsiaTheme="minorEastAsia"/>
+        </w:rPr>
+        <w:t xml:space="preserve"> from each of these </w:t>
       </w:r>
       <m:oMath>
         <m:r>
@@ -2100,7 +2055,19 @@
         <w:rPr>
           <w:rFonts w:eastAsiaTheme="minorEastAsia"/>
         </w:rPr>
-        <w:t xml:space="preserve"> for any </w:t>
+        <w:t xml:space="preserve"> for </w:t>
+      </w:r>
+      <w:r>
+        <w:rPr>
+          <w:rFonts w:eastAsiaTheme="minorEastAsia"/>
+        </w:rPr>
+        <w:t>all</w:t>
+      </w:r>
+      <w:r>
+        <w:rPr>
+          <w:rFonts w:eastAsiaTheme="minorEastAsia"/>
+        </w:rPr>
+        <w:t xml:space="preserve"> </w:t>
       </w:r>
       <m:oMath>
         <m:r>
@@ -2251,122 +2218,13 @@
         <w:rPr>
           <w:rFonts w:eastAsiaTheme="minorEastAsia"/>
         </w:rPr>
-        <w:t>We will prove the contrapositive of the 2</w:t>
-      </w:r>
-      <w:r>
-        <w:rPr>
-          <w:rFonts w:eastAsiaTheme="minorEastAsia"/>
-          <w:vertAlign w:val="superscript"/>
-        </w:rPr>
-        <w:t>nd</w:t>
-      </w:r>
-      <w:r>
-        <w:rPr>
-          <w:rFonts w:eastAsiaTheme="minorEastAsia"/>
-        </w:rPr>
-        <w:t xml:space="preserve"> claim: </w:t>
-      </w:r>
-      <w:r>
-        <w:rPr>
-          <w:rFonts w:eastAsiaTheme="minorEastAsia"/>
-        </w:rPr>
-        <w:t xml:space="preserve">if the answer to </w:t>
-      </w:r>
-      <m:oMath>
-        <m:r>
-          <w:rPr>
-            <w:rFonts w:ascii="Cambria Math" w:eastAsiaTheme="minorEastAsia" w:hAnsi="Cambria Math"/>
-          </w:rPr>
-          <m:t>SAT</m:t>
-        </m:r>
-        <m:d>
-          <m:dPr>
-            <m:ctrlPr>
-              <w:rPr>
-                <w:rFonts w:ascii="Cambria Math" w:eastAsiaTheme="minorEastAsia" w:hAnsi="Cambria Math"/>
-                <w:i/>
-              </w:rPr>
-            </m:ctrlPr>
-          </m:dPr>
-          <m:e>
-            <m:r>
-              <w:rPr>
-                <w:rFonts w:ascii="Cambria Math" w:eastAsiaTheme="minorEastAsia" w:hAnsi="Cambria Math"/>
-              </w:rPr>
-              <m:t>formula</m:t>
-            </m:r>
-          </m:e>
-        </m:d>
-      </m:oMath>
-      <w:r>
-        <w:rPr>
-          <w:rFonts w:eastAsiaTheme="minorEastAsia"/>
-        </w:rPr>
-        <w:t xml:space="preserve"> is yes, then the answer to </w:t>
-      </w:r>
-      <m:oMath>
-        <m:r>
-          <w:rPr>
-            <w:rFonts w:ascii="Cambria Math" w:eastAsiaTheme="minorEastAsia" w:hAnsi="Cambria Math"/>
-          </w:rPr>
-          <m:t>MonotoneSAT(formul</m:t>
-        </m:r>
-        <m:sSup>
-          <m:sSupPr>
-            <m:ctrlPr>
-              <w:rPr>
-                <w:rFonts w:ascii="Cambria Math" w:eastAsiaTheme="minorEastAsia" w:hAnsi="Cambria Math"/>
-                <w:i/>
-              </w:rPr>
-            </m:ctrlPr>
-          </m:sSupPr>
-          <m:e>
-            <m:r>
-              <w:rPr>
-                <w:rFonts w:ascii="Cambria Math" w:eastAsiaTheme="minorEastAsia" w:hAnsi="Cambria Math"/>
-              </w:rPr>
-              <m:t>a</m:t>
-            </m:r>
-          </m:e>
-          <m:sup>
-            <m:r>
-              <w:rPr>
-                <w:rFonts w:ascii="Cambria Math" w:eastAsiaTheme="minorEastAsia" w:hAnsi="Cambria Math"/>
-              </w:rPr>
-              <m:t>'</m:t>
-            </m:r>
-          </m:sup>
-        </m:sSup>
-        <m:r>
-          <w:rPr>
-            <w:rFonts w:ascii="Cambria Math" w:eastAsiaTheme="minorEastAsia" w:hAnsi="Cambria Math"/>
-          </w:rPr>
-          <m:t>,k)</m:t>
-        </m:r>
-      </m:oMath>
-      <w:r>
-        <w:rPr>
-          <w:rFonts w:eastAsiaTheme="minorEastAsia"/>
-        </w:rPr>
-        <w:t xml:space="preserve"> is also yes.</w:t>
-      </w:r>
-      <w:r>
-        <w:rPr>
-          <w:rFonts w:eastAsiaTheme="minorEastAsia"/>
-        </w:rPr>
-        <w:t xml:space="preserve"> </w:t>
-      </w:r>
-      <w:r>
-        <w:rPr>
-          <w:rFonts w:eastAsiaTheme="minorEastAsia"/>
-        </w:rPr>
         <w:t xml:space="preserve">Since there is a </w:t>
       </w:r>
       <w:r>
         <w:rPr>
           <w:rFonts w:eastAsiaTheme="minorEastAsia"/>
         </w:rPr>
-        <w:t xml:space="preserve">one-to-one correspondence from all the variables </w:t>
+        <w:t xml:space="preserve">one-to-one correspondence from all variables </w:t>
       </w:r>
       <m:oMath>
         <m:r>
@@ -2387,13 +2245,7 @@
           <w:rPr>
             <w:rFonts w:ascii="Cambria Math" w:eastAsiaTheme="minorEastAsia" w:hAnsi="Cambria Math"/>
           </w:rPr>
-          <m:t>b∈</m:t>
-        </m:r>
-        <m:r>
-          <w:rPr>
-            <w:rFonts w:ascii="Cambria Math" w:eastAsiaTheme="minorEastAsia" w:hAnsi="Cambria Math"/>
-          </w:rPr>
-          <m:t>formula</m:t>
+          <m:t>b∈formula</m:t>
         </m:r>
       </m:oMath>
       <w:r>
@@ -2480,7 +2332,19 @@
         <w:rPr>
           <w:rFonts w:eastAsiaTheme="minorEastAsia"/>
         </w:rPr>
-        <w:t xml:space="preserve">s truth value: set all </w:t>
+        <w:t>s truth value</w:t>
+      </w:r>
+      <w:r>
+        <w:rPr>
+          <w:rFonts w:eastAsiaTheme="minorEastAsia"/>
+        </w:rPr>
+        <w:t xml:space="preserve"> for all variables</w:t>
+      </w:r>
+      <w:r>
+        <w:rPr>
+          <w:rFonts w:eastAsiaTheme="minorEastAsia"/>
+        </w:rPr>
+        <w:t xml:space="preserve">: set all </w:t>
       </w:r>
       <m:oMath>
         <m:sSub>
@@ -2704,8 +2568,6 @@
         </w:rPr>
         <w:t xml:space="preserve"> also returns yes.</w:t>
       </w:r>
-      <w:bookmarkStart w:id="0" w:name="_GoBack"/>
-      <w:bookmarkEnd w:id="0"/>
     </w:p>
     <w:sectPr>
       <w:pgSz w:w="12240" w:h="15840"/>
@@ -3008,7 +2870,7 @@
     </w:rPrDefault>
     <w:pPrDefault/>
   </w:docDefaults>
-  <w:latentStyles w:defLockedState="0" w:defUIPriority="99" w:defSemiHidden="0" w:defUnhideWhenUsed="0" w:defQFormat="0" w:count="375">
+  <w:latentStyles w:defLockedState="0" w:defUIPriority="99" w:defSemiHidden="0" w:defUnhideWhenUsed="0" w:defQFormat="0" w:count="377">
     <w:lsdException w:name="Normal" w:uiPriority="0" w:qFormat="1"/>
     <w:lsdException w:name="heading 1" w:uiPriority="9" w:qFormat="1"/>
     <w:lsdException w:name="heading 2" w:semiHidden="1" w:uiPriority="9" w:unhideWhenUsed="1" w:qFormat="1"/>
@@ -3384,6 +3246,8 @@
     <w:lsdException w:name="Smart Hyperlink" w:semiHidden="1" w:unhideWhenUsed="1"/>
     <w:lsdException w:name="Hashtag" w:semiHidden="1" w:unhideWhenUsed="1"/>
     <w:lsdException w:name="Unresolved Mention" w:semiHidden="1" w:unhideWhenUsed="1"/>
+    <w:lsdException w:name="Smart Link" w:semiHidden="1" w:unhideWhenUsed="1"/>
+    <w:lsdException w:name="Smart Link Error" w:semiHidden="1" w:unhideWhenUsed="1"/>
   </w:latentStyles>
   <w:style w:type="paragraph" w:default="1" w:styleId="Normal">
     <w:name w:val="Normal"/>

</xml_diff>